<commit_message>
Update - Sơ đồ lớp, sơ đồ quan hệ, mô hình hóa CSDL
</commit_message>
<xml_diff>
--- a/Project.docx
+++ b/Project.docx
@@ -14,6 +14,7 @@
           <w:szCs w:val="26"/>
         </w:rPr>
       </w:pPr>
+      <w:bookmarkStart w:id="0" w:name="_GoBack"/>
       <w:r>
         <w:rPr>
           <w:rFonts w:asciiTheme="majorHAnsi" w:hAnsiTheme="majorHAnsi" w:cstheme="majorHAnsi"/>
@@ -588,9 +589,11 @@
     <w:sdt>
       <w:sdtPr>
         <w:rPr>
-          <w:rFonts w:cstheme="majorHAnsi"/>
-          <w:sz w:val="26"/>
-          <w:szCs w:val="26"/>
+          <w:rFonts w:eastAsiaTheme="minorHAnsi" w:cstheme="majorHAnsi"/>
+          <w:color w:val="auto"/>
+          <w:sz w:val="26"/>
+          <w:szCs w:val="26"/>
+          <w:lang w:val="vi-VN"/>
         </w:rPr>
         <w:id w:val="-123845974"/>
         <w:docPartObj>
@@ -600,12 +603,9 @@
       </w:sdtPr>
       <w:sdtEndPr>
         <w:rPr>
-          <w:rFonts w:eastAsiaTheme="minorHAnsi"/>
           <w:b/>
           <w:bCs/>
           <w:noProof/>
-          <w:color w:val="auto"/>
-          <w:lang w:val="vi-VN"/>
         </w:rPr>
       </w:sdtEndPr>
       <w:sdtContent>
@@ -669,7 +669,7 @@
             </w:rPr>
             <w:fldChar w:fldCharType="separate"/>
           </w:r>
-          <w:hyperlink w:anchor="_Toc129552423" w:history="1">
+          <w:hyperlink w:anchor="_Toc129584855" w:history="1">
             <w:r>
               <w:rPr>
                 <w:rStyle w:val="Hyperlink"/>
@@ -709,7 +709,7 @@
                 <w:sz w:val="26"/>
                 <w:szCs w:val="26"/>
               </w:rPr>
-              <w:instrText xml:space="preserve"> PAGEREF _Toc129552423 \h </w:instrText>
+              <w:instrText xml:space="preserve"> PAGEREF _Toc129584855 \h </w:instrText>
             </w:r>
             <w:r>
               <w:rPr>
@@ -767,7 +767,7 @@
               <w:lang w:val="vi-VN" w:eastAsia="vi-VN"/>
             </w:rPr>
           </w:pPr>
-          <w:hyperlink w:anchor="_Toc129552424" w:history="1">
+          <w:hyperlink w:anchor="_Toc129584856" w:history="1">
             <w:r>
               <w:rPr>
                 <w:rStyle w:val="Hyperlink"/>
@@ -807,7 +807,7 @@
                 <w:sz w:val="26"/>
                 <w:szCs w:val="26"/>
               </w:rPr>
-              <w:instrText xml:space="preserve"> PAGEREF _Toc129552424 \h </w:instrText>
+              <w:instrText xml:space="preserve"> PAGEREF _Toc129584856 \h </w:instrText>
             </w:r>
             <w:r>
               <w:rPr>
@@ -865,7 +865,7 @@
               <w:lang w:val="vi-VN" w:eastAsia="vi-VN"/>
             </w:rPr>
           </w:pPr>
-          <w:hyperlink w:anchor="_Toc129552425" w:history="1">
+          <w:hyperlink w:anchor="_Toc129584857" w:history="1">
             <w:r>
               <w:rPr>
                 <w:rStyle w:val="Hyperlink"/>
@@ -905,7 +905,7 @@
                 <w:sz w:val="26"/>
                 <w:szCs w:val="26"/>
               </w:rPr>
-              <w:instrText xml:space="preserve"> PAGEREF _Toc129552425 \h </w:instrText>
+              <w:instrText xml:space="preserve"> PAGEREF _Toc129584857 \h </w:instrText>
             </w:r>
             <w:r>
               <w:rPr>
@@ -963,7 +963,7 @@
               <w:lang w:val="vi-VN" w:eastAsia="vi-VN"/>
             </w:rPr>
           </w:pPr>
-          <w:hyperlink w:anchor="_Toc129552426" w:history="1">
+          <w:hyperlink w:anchor="_Toc129584858" w:history="1">
             <w:r>
               <w:rPr>
                 <w:rStyle w:val="Hyperlink"/>
@@ -971,6 +971,7 @@
                 <w:noProof/>
                 <w:sz w:val="26"/>
                 <w:szCs w:val="26"/>
+                <w:lang w:val="vi-VN"/>
               </w:rPr>
               <w:t>2.1. Bài toán</w:t>
             </w:r>
@@ -1002,7 +1003,7 @@
                 <w:sz w:val="26"/>
                 <w:szCs w:val="26"/>
               </w:rPr>
-              <w:instrText xml:space="preserve"> PAGEREF _Toc129552426 \h </w:instrText>
+              <w:instrText xml:space="preserve"> PAGEREF _Toc129584858 \h </w:instrText>
             </w:r>
             <w:r>
               <w:rPr>
@@ -1060,7 +1061,7 @@
               <w:lang w:val="vi-VN" w:eastAsia="vi-VN"/>
             </w:rPr>
           </w:pPr>
-          <w:hyperlink w:anchor="_Toc129552427" w:history="1">
+          <w:hyperlink w:anchor="_Toc129584859" w:history="1">
             <w:r>
               <w:rPr>
                 <w:rStyle w:val="Hyperlink"/>
@@ -1068,6 +1069,7 @@
                 <w:noProof/>
                 <w:sz w:val="26"/>
                 <w:szCs w:val="26"/>
+                <w:lang w:val="vi-VN"/>
               </w:rPr>
               <w:t>2.2. Thực trạng</w:t>
             </w:r>
@@ -1099,7 +1101,7 @@
                 <w:sz w:val="26"/>
                 <w:szCs w:val="26"/>
               </w:rPr>
-              <w:instrText xml:space="preserve"> PAGEREF _Toc129552427 \h </w:instrText>
+              <w:instrText xml:space="preserve"> PAGEREF _Toc129584859 \h </w:instrText>
             </w:r>
             <w:r>
               <w:rPr>
@@ -1157,7 +1159,7 @@
               <w:lang w:val="vi-VN" w:eastAsia="vi-VN"/>
             </w:rPr>
           </w:pPr>
-          <w:hyperlink w:anchor="_Toc129552428" w:history="1">
+          <w:hyperlink w:anchor="_Toc129584860" w:history="1">
             <w:r>
               <w:rPr>
                 <w:rStyle w:val="Hyperlink"/>
@@ -1197,7 +1199,7 @@
                 <w:sz w:val="26"/>
                 <w:szCs w:val="26"/>
               </w:rPr>
-              <w:instrText xml:space="preserve"> PAGEREF _Toc129552428 \h </w:instrText>
+              <w:instrText xml:space="preserve"> PAGEREF _Toc129584860 \h </w:instrText>
             </w:r>
             <w:r>
               <w:rPr>
@@ -1255,7 +1257,7 @@
               <w:lang w:val="vi-VN" w:eastAsia="vi-VN"/>
             </w:rPr>
           </w:pPr>
-          <w:hyperlink w:anchor="_Toc129552429" w:history="1">
+          <w:hyperlink w:anchor="_Toc129584861" w:history="1">
             <w:r>
               <w:rPr>
                 <w:rStyle w:val="Hyperlink"/>
@@ -1295,7 +1297,7 @@
                 <w:sz w:val="26"/>
                 <w:szCs w:val="26"/>
               </w:rPr>
-              <w:instrText xml:space="preserve"> PAGEREF _Toc129552429 \h </w:instrText>
+              <w:instrText xml:space="preserve"> PAGEREF _Toc129584861 \h </w:instrText>
             </w:r>
             <w:r>
               <w:rPr>
@@ -1353,7 +1355,7 @@
               <w:lang w:val="vi-VN" w:eastAsia="vi-VN"/>
             </w:rPr>
           </w:pPr>
-          <w:hyperlink w:anchor="_Toc129552430" w:history="1">
+          <w:hyperlink w:anchor="_Toc129584862" w:history="1">
             <w:r>
               <w:rPr>
                 <w:rStyle w:val="Hyperlink"/>
@@ -1393,7 +1395,7 @@
                 <w:sz w:val="26"/>
                 <w:szCs w:val="26"/>
               </w:rPr>
-              <w:instrText xml:space="preserve"> PAGEREF _Toc129552430 \h </w:instrText>
+              <w:instrText xml:space="preserve"> PAGEREF _Toc129584862 \h </w:instrText>
             </w:r>
             <w:r>
               <w:rPr>
@@ -1451,7 +1453,7 @@
               <w:lang w:val="vi-VN" w:eastAsia="vi-VN"/>
             </w:rPr>
           </w:pPr>
-          <w:hyperlink w:anchor="_Toc129552431" w:history="1">
+          <w:hyperlink w:anchor="_Toc129584863" w:history="1">
             <w:r>
               <w:rPr>
                 <w:rStyle w:val="Hyperlink"/>
@@ -1491,7 +1493,7 @@
                 <w:sz w:val="26"/>
                 <w:szCs w:val="26"/>
               </w:rPr>
-              <w:instrText xml:space="preserve"> PAGEREF _Toc129552431 \h </w:instrText>
+              <w:instrText xml:space="preserve"> PAGEREF _Toc129584863 \h </w:instrText>
             </w:r>
             <w:r>
               <w:rPr>
@@ -1549,7 +1551,7 @@
               <w:lang w:val="vi-VN" w:eastAsia="vi-VN"/>
             </w:rPr>
           </w:pPr>
-          <w:hyperlink w:anchor="_Toc129552432" w:history="1">
+          <w:hyperlink w:anchor="_Toc129584864" w:history="1">
             <w:r>
               <w:rPr>
                 <w:rStyle w:val="Hyperlink"/>
@@ -1589,7 +1591,7 @@
                 <w:sz w:val="26"/>
                 <w:szCs w:val="26"/>
               </w:rPr>
-              <w:instrText xml:space="preserve"> PAGEREF _Toc129552432 \h </w:instrText>
+              <w:instrText xml:space="preserve"> PAGEREF _Toc129584864 \h </w:instrText>
             </w:r>
             <w:r>
               <w:rPr>
@@ -1647,7 +1649,7 @@
               <w:lang w:val="vi-VN" w:eastAsia="vi-VN"/>
             </w:rPr>
           </w:pPr>
-          <w:hyperlink w:anchor="_Toc129552433" w:history="1">
+          <w:hyperlink w:anchor="_Toc129584865" w:history="1">
             <w:r>
               <w:rPr>
                 <w:rStyle w:val="Hyperlink"/>
@@ -1687,7 +1689,7 @@
                 <w:sz w:val="26"/>
                 <w:szCs w:val="26"/>
               </w:rPr>
-              <w:instrText xml:space="preserve"> PAGEREF _Toc129552433 \h </w:instrText>
+              <w:instrText xml:space="preserve"> PAGEREF _Toc129584865 \h </w:instrText>
             </w:r>
             <w:r>
               <w:rPr>
@@ -1745,7 +1747,7 @@
               <w:lang w:val="vi-VN" w:eastAsia="vi-VN"/>
             </w:rPr>
           </w:pPr>
-          <w:hyperlink w:anchor="_Toc129552434" w:history="1">
+          <w:hyperlink w:anchor="_Toc129584866" w:history="1">
             <w:r>
               <w:rPr>
                 <w:rStyle w:val="Hyperlink"/>
@@ -1753,6 +1755,7 @@
                 <w:noProof/>
                 <w:sz w:val="26"/>
                 <w:szCs w:val="26"/>
+                <w:lang w:val="vi-VN"/>
               </w:rPr>
               <w:t>2.1. Yêu cầu chức năng</w:t>
             </w:r>
@@ -1784,7 +1787,7 @@
                 <w:sz w:val="26"/>
                 <w:szCs w:val="26"/>
               </w:rPr>
-              <w:instrText xml:space="preserve"> PAGEREF _Toc129552434 \h </w:instrText>
+              <w:instrText xml:space="preserve"> PAGEREF _Toc129584866 \h </w:instrText>
             </w:r>
             <w:r>
               <w:rPr>
@@ -1842,7 +1845,7 @@
               <w:lang w:val="vi-VN" w:eastAsia="vi-VN"/>
             </w:rPr>
           </w:pPr>
-          <w:hyperlink w:anchor="_Toc129552435" w:history="1">
+          <w:hyperlink w:anchor="_Toc129584867" w:history="1">
             <w:r>
               <w:rPr>
                 <w:rStyle w:val="Hyperlink"/>
@@ -1881,7 +1884,7 @@
                 <w:sz w:val="26"/>
                 <w:szCs w:val="26"/>
               </w:rPr>
-              <w:instrText xml:space="preserve"> PAGEREF _Toc129552435 \h </w:instrText>
+              <w:instrText xml:space="preserve"> PAGEREF _Toc129584867 \h </w:instrText>
             </w:r>
             <w:r>
               <w:rPr>
@@ -1939,7 +1942,7 @@
               <w:lang w:val="vi-VN" w:eastAsia="vi-VN"/>
             </w:rPr>
           </w:pPr>
-          <w:hyperlink w:anchor="_Toc129552436" w:history="1">
+          <w:hyperlink w:anchor="_Toc129584868" w:history="1">
             <w:r>
               <w:rPr>
                 <w:rStyle w:val="Hyperlink"/>
@@ -1979,7 +1982,7 @@
                 <w:sz w:val="26"/>
                 <w:szCs w:val="26"/>
               </w:rPr>
-              <w:instrText xml:space="preserve"> PAGEREF _Toc129552436 \h </w:instrText>
+              <w:instrText xml:space="preserve"> PAGEREF _Toc129584868 \h </w:instrText>
             </w:r>
             <w:r>
               <w:rPr>
@@ -2037,7 +2040,7 @@
               <w:lang w:val="vi-VN" w:eastAsia="vi-VN"/>
             </w:rPr>
           </w:pPr>
-          <w:hyperlink w:anchor="_Toc129552437" w:history="1">
+          <w:hyperlink w:anchor="_Toc129584869" w:history="1">
             <w:r>
               <w:rPr>
                 <w:rStyle w:val="Hyperlink"/>
@@ -2045,28 +2048,9 @@
                 <w:noProof/>
                 <w:sz w:val="26"/>
                 <w:szCs w:val="26"/>
-              </w:rPr>
-              <w:t>3.1. Xác định c</w:t>
-            </w:r>
-            <w:r>
-              <w:rPr>
-                <w:rStyle w:val="Hyperlink"/>
-                <w:rFonts w:asciiTheme="majorHAnsi" w:hAnsiTheme="majorHAnsi" w:cstheme="majorHAnsi"/>
-                <w:noProof/>
-                <w:sz w:val="26"/>
-                <w:szCs w:val="26"/>
-              </w:rPr>
-              <w:t>á</w:t>
-            </w:r>
-            <w:r>
-              <w:rPr>
-                <w:rStyle w:val="Hyperlink"/>
-                <w:rFonts w:asciiTheme="majorHAnsi" w:hAnsiTheme="majorHAnsi" w:cstheme="majorHAnsi"/>
-                <w:noProof/>
-                <w:sz w:val="26"/>
-                <w:szCs w:val="26"/>
-              </w:rPr>
-              <w:t>c tác nhân</w:t>
+                <w:lang w:val="vi-VN"/>
+              </w:rPr>
+              <w:t>3.1. Xác định các tác nhân</w:t>
             </w:r>
             <w:r>
               <w:rPr>
@@ -2096,7 +2080,7 @@
                 <w:sz w:val="26"/>
                 <w:szCs w:val="26"/>
               </w:rPr>
-              <w:instrText xml:space="preserve"> PAGEREF _Toc129552437 \h </w:instrText>
+              <w:instrText xml:space="preserve"> PAGEREF _Toc129584869 \h </w:instrText>
             </w:r>
             <w:r>
               <w:rPr>
@@ -2154,7 +2138,7 @@
               <w:lang w:val="vi-VN" w:eastAsia="vi-VN"/>
             </w:rPr>
           </w:pPr>
-          <w:hyperlink w:anchor="_Toc129552438" w:history="1">
+          <w:hyperlink w:anchor="_Toc129584870" w:history="1">
             <w:r>
               <w:rPr>
                 <w:rStyle w:val="Hyperlink"/>
@@ -2162,6 +2146,7 @@
                 <w:noProof/>
                 <w:sz w:val="26"/>
                 <w:szCs w:val="26"/>
+                <w:lang w:val="vi-VN"/>
               </w:rPr>
               <w:t>3.2. Xác định nghiệp vụ sử dụng</w:t>
             </w:r>
@@ -2193,7 +2178,7 @@
                 <w:sz w:val="26"/>
                 <w:szCs w:val="26"/>
               </w:rPr>
-              <w:instrText xml:space="preserve"> PAGEREF _Toc129552438 \h </w:instrText>
+              <w:instrText xml:space="preserve"> PAGEREF _Toc129584870 \h </w:instrText>
             </w:r>
             <w:r>
               <w:rPr>
@@ -2251,7 +2236,7 @@
               <w:lang w:val="vi-VN" w:eastAsia="vi-VN"/>
             </w:rPr>
           </w:pPr>
-          <w:hyperlink w:anchor="_Toc129552439" w:history="1">
+          <w:hyperlink w:anchor="_Toc129584871" w:history="1">
             <w:r>
               <w:rPr>
                 <w:rStyle w:val="Hyperlink"/>
@@ -2259,6 +2244,7 @@
                 <w:noProof/>
                 <w:sz w:val="26"/>
                 <w:szCs w:val="26"/>
+                <w:lang w:val="vi-VN"/>
               </w:rPr>
               <w:t>3.3.  Mô tả nghiệp vụ sử dụng</w:t>
             </w:r>
@@ -2290,7 +2276,7 @@
                 <w:sz w:val="26"/>
                 <w:szCs w:val="26"/>
               </w:rPr>
-              <w:instrText xml:space="preserve"> PAGEREF _Toc129552439 \h </w:instrText>
+              <w:instrText xml:space="preserve"> PAGEREF _Toc129584871 \h </w:instrText>
             </w:r>
             <w:r>
               <w:rPr>
@@ -2348,7 +2334,7 @@
               <w:lang w:val="vi-VN" w:eastAsia="vi-VN"/>
             </w:rPr>
           </w:pPr>
-          <w:hyperlink w:anchor="_Toc129552440" w:history="1">
+          <w:hyperlink w:anchor="_Toc129584872" w:history="1">
             <w:r>
               <w:rPr>
                 <w:rStyle w:val="Hyperlink"/>
@@ -2388,7 +2374,7 @@
                 <w:sz w:val="26"/>
                 <w:szCs w:val="26"/>
               </w:rPr>
-              <w:instrText xml:space="preserve"> PAGEREF _Toc129552440 \h </w:instrText>
+              <w:instrText xml:space="preserve"> PAGEREF _Toc129584872 \h </w:instrText>
             </w:r>
             <w:r>
               <w:rPr>
@@ -2446,7 +2432,7 @@
               <w:lang w:val="vi-VN" w:eastAsia="vi-VN"/>
             </w:rPr>
           </w:pPr>
-          <w:hyperlink w:anchor="_Toc129552441" w:history="1">
+          <w:hyperlink w:anchor="_Toc129584873" w:history="1">
             <w:r>
               <w:rPr>
                 <w:rStyle w:val="Hyperlink"/>
@@ -2486,7 +2472,7 @@
                 <w:sz w:val="26"/>
                 <w:szCs w:val="26"/>
               </w:rPr>
-              <w:instrText xml:space="preserve"> PAGEREF _Toc129552441 \h </w:instrText>
+              <w:instrText xml:space="preserve"> PAGEREF _Toc129584873 \h </w:instrText>
             </w:r>
             <w:r>
               <w:rPr>
@@ -2544,7 +2530,7 @@
               <w:lang w:val="vi-VN" w:eastAsia="vi-VN"/>
             </w:rPr>
           </w:pPr>
-          <w:hyperlink w:anchor="_Toc129552442" w:history="1">
+          <w:hyperlink w:anchor="_Toc129584874" w:history="1">
             <w:r>
               <w:rPr>
                 <w:rStyle w:val="Hyperlink"/>
@@ -2584,7 +2570,7 @@
                 <w:sz w:val="26"/>
                 <w:szCs w:val="26"/>
               </w:rPr>
-              <w:instrText xml:space="preserve"> PAGEREF _Toc129552442 \h </w:instrText>
+              <w:instrText xml:space="preserve"> PAGEREF _Toc129584874 \h </w:instrText>
             </w:r>
             <w:r>
               <w:rPr>
@@ -2642,7 +2628,7 @@
               <w:lang w:val="vi-VN" w:eastAsia="vi-VN"/>
             </w:rPr>
           </w:pPr>
-          <w:hyperlink w:anchor="_Toc129552443" w:history="1">
+          <w:hyperlink w:anchor="_Toc129584875" w:history="1">
             <w:r>
               <w:rPr>
                 <w:rStyle w:val="Hyperlink"/>
@@ -2650,6 +2636,7 @@
                 <w:noProof/>
                 <w:sz w:val="26"/>
                 <w:szCs w:val="26"/>
+                <w:lang w:val="vi-VN"/>
               </w:rPr>
               <w:t>5.2. Sơ đồ lớp</w:t>
             </w:r>
@@ -2681,7 +2668,7 @@
                 <w:sz w:val="26"/>
                 <w:szCs w:val="26"/>
               </w:rPr>
-              <w:instrText xml:space="preserve"> PAGEREF _Toc129552443 \h </w:instrText>
+              <w:instrText xml:space="preserve"> PAGEREF _Toc129584875 \h </w:instrText>
             </w:r>
             <w:r>
               <w:rPr>
@@ -2739,7 +2726,7 @@
               <w:lang w:val="vi-VN" w:eastAsia="vi-VN"/>
             </w:rPr>
           </w:pPr>
-          <w:hyperlink w:anchor="_Toc129552444" w:history="1">
+          <w:hyperlink w:anchor="_Toc129584876" w:history="1">
             <w:r>
               <w:rPr>
                 <w:rStyle w:val="Hyperlink"/>
@@ -2747,8 +2734,9 @@
                 <w:noProof/>
                 <w:sz w:val="26"/>
                 <w:szCs w:val="26"/>
-              </w:rPr>
-              <w:t>5.3. Mô hình quan hệ (Chưa sửa)</w:t>
+                <w:lang w:val="vi-VN"/>
+              </w:rPr>
+              <w:t>5.3. Mô hình quan hệ</w:t>
             </w:r>
             <w:r>
               <w:rPr>
@@ -2778,7 +2766,7 @@
                 <w:sz w:val="26"/>
                 <w:szCs w:val="26"/>
               </w:rPr>
-              <w:instrText xml:space="preserve"> PAGEREF _Toc129552444 \h </w:instrText>
+              <w:instrText xml:space="preserve"> PAGEREF _Toc129584876 \h </w:instrText>
             </w:r>
             <w:r>
               <w:rPr>
@@ -2836,7 +2824,7 @@
               <w:lang w:val="vi-VN" w:eastAsia="vi-VN"/>
             </w:rPr>
           </w:pPr>
-          <w:hyperlink w:anchor="_Toc129552445" w:history="1">
+          <w:hyperlink w:anchor="_Toc129584877" w:history="1">
             <w:r>
               <w:rPr>
                 <w:rStyle w:val="Hyperlink"/>
@@ -2876,7 +2864,7 @@
                 <w:sz w:val="26"/>
                 <w:szCs w:val="26"/>
               </w:rPr>
-              <w:instrText xml:space="preserve"> PAGEREF _Toc129552445 \h </w:instrText>
+              <w:instrText xml:space="preserve"> PAGEREF _Toc129584877 \h </w:instrText>
             </w:r>
             <w:r>
               <w:rPr>
@@ -2934,36 +2922,17 @@
               <w:lang w:val="vi-VN" w:eastAsia="vi-VN"/>
             </w:rPr>
           </w:pPr>
-          <w:hyperlink w:anchor="_Toc129552446" w:history="1">
+          <w:hyperlink w:anchor="_Toc129584878" w:history="1">
             <w:r>
               <w:rPr>
                 <w:rStyle w:val="Hyperlink"/>
                 <w:rFonts w:asciiTheme="majorHAnsi" w:hAnsiTheme="majorHAnsi" w:cstheme="majorHAnsi"/>
+                <w:b/>
                 <w:noProof/>
                 <w:sz w:val="26"/>
                 <w:szCs w:val="26"/>
               </w:rPr>
-              <w:t>6.1. M</w:t>
-            </w:r>
-            <w:r>
-              <w:rPr>
-                <w:rStyle w:val="Hyperlink"/>
-                <w:rFonts w:asciiTheme="majorHAnsi" w:hAnsiTheme="majorHAnsi" w:cstheme="majorHAnsi"/>
-                <w:noProof/>
-                <w:sz w:val="26"/>
-                <w:szCs w:val="26"/>
-              </w:rPr>
-              <w:t>ô</w:t>
-            </w:r>
-            <w:r>
-              <w:rPr>
-                <w:rStyle w:val="Hyperlink"/>
-                <w:rFonts w:asciiTheme="majorHAnsi" w:hAnsiTheme="majorHAnsi" w:cstheme="majorHAnsi"/>
-                <w:noProof/>
-                <w:sz w:val="26"/>
-                <w:szCs w:val="26"/>
-              </w:rPr>
-              <w:t xml:space="preserve"> tả dữ liệu</w:t>
+              <w:t>6.1. Mô tả dữ liệu</w:t>
             </w:r>
             <w:r>
               <w:rPr>
@@ -2993,7 +2962,7 @@
                 <w:sz w:val="26"/>
                 <w:szCs w:val="26"/>
               </w:rPr>
-              <w:instrText xml:space="preserve"> PAGEREF _Toc129552446 \h </w:instrText>
+              <w:instrText xml:space="preserve"> PAGEREF _Toc129584878 \h </w:instrText>
             </w:r>
             <w:r>
               <w:rPr>
@@ -3051,7 +3020,7 @@
               <w:lang w:val="vi-VN" w:eastAsia="vi-VN"/>
             </w:rPr>
           </w:pPr>
-          <w:hyperlink w:anchor="_Toc129552447" w:history="1">
+          <w:hyperlink w:anchor="_Toc129584879" w:history="1">
             <w:r>
               <w:rPr>
                 <w:rStyle w:val="Hyperlink"/>
@@ -3090,7 +3059,7 @@
                 <w:sz w:val="26"/>
                 <w:szCs w:val="26"/>
               </w:rPr>
-              <w:instrText xml:space="preserve"> PAGEREF _Toc129552447 \h </w:instrText>
+              <w:instrText xml:space="preserve"> PAGEREF _Toc129584879 \h </w:instrText>
             </w:r>
             <w:r>
               <w:rPr>
@@ -3119,7 +3088,7 @@
                 <w:sz w:val="26"/>
                 <w:szCs w:val="26"/>
               </w:rPr>
-              <w:t>24</w:t>
+              <w:t>25</w:t>
             </w:r>
             <w:r>
               <w:rPr>
@@ -3148,7 +3117,7 @@
               <w:lang w:val="vi-VN" w:eastAsia="vi-VN"/>
             </w:rPr>
           </w:pPr>
-          <w:hyperlink w:anchor="_Toc129552448" w:history="1">
+          <w:hyperlink w:anchor="_Toc129584880" w:history="1">
             <w:r>
               <w:rPr>
                 <w:rStyle w:val="Hyperlink"/>
@@ -3188,7 +3157,7 @@
                 <w:sz w:val="26"/>
                 <w:szCs w:val="26"/>
               </w:rPr>
-              <w:instrText xml:space="preserve"> PAGEREF _Toc129552448 \h </w:instrText>
+              <w:instrText xml:space="preserve"> PAGEREF _Toc129584880 \h </w:instrText>
             </w:r>
             <w:r>
               <w:rPr>
@@ -3217,7 +3186,7 @@
                 <w:sz w:val="26"/>
                 <w:szCs w:val="26"/>
               </w:rPr>
-              <w:t>25</w:t>
+              <w:t>26</w:t>
             </w:r>
             <w:r>
               <w:rPr>
@@ -3233,7 +3202,7 @@
         </w:p>
         <w:p>
           <w:pPr>
-            <w:pStyle w:val="TOC1"/>
+            <w:pStyle w:val="TOC2"/>
             <w:tabs>
               <w:tab w:val="right" w:leader="dot" w:pos="9016"/>
             </w:tabs>
@@ -3246,7 +3215,7 @@
               <w:lang w:val="vi-VN" w:eastAsia="vi-VN"/>
             </w:rPr>
           </w:pPr>
-          <w:hyperlink w:anchor="_Toc129552449" w:history="1">
+          <w:hyperlink w:anchor="_Toc129584881" w:history="1">
             <w:r>
               <w:rPr>
                 <w:rStyle w:val="Hyperlink"/>
@@ -3286,7 +3255,7 @@
                 <w:sz w:val="26"/>
                 <w:szCs w:val="26"/>
               </w:rPr>
-              <w:instrText xml:space="preserve"> PAGEREF _Toc129552449 \h </w:instrText>
+              <w:instrText xml:space="preserve"> PAGEREF _Toc129584881 \h </w:instrText>
             </w:r>
             <w:r>
               <w:rPr>
@@ -3315,7 +3284,7 @@
                 <w:sz w:val="26"/>
                 <w:szCs w:val="26"/>
               </w:rPr>
-              <w:t>25</w:t>
+              <w:t>26</w:t>
             </w:r>
             <w:r>
               <w:rPr>
@@ -3344,7 +3313,7 @@
               <w:lang w:val="vi-VN" w:eastAsia="vi-VN"/>
             </w:rPr>
           </w:pPr>
-          <w:hyperlink w:anchor="_Toc129552450" w:history="1">
+          <w:hyperlink w:anchor="_Toc129584882" w:history="1">
             <w:r>
               <w:rPr>
                 <w:rStyle w:val="Hyperlink"/>
@@ -3352,6 +3321,7 @@
                 <w:noProof/>
                 <w:sz w:val="26"/>
                 <w:szCs w:val="26"/>
+                <w:lang w:val="vi-VN"/>
               </w:rPr>
               <w:t>1.1. Eclipse</w:t>
             </w:r>
@@ -3383,7 +3353,7 @@
                 <w:sz w:val="26"/>
                 <w:szCs w:val="26"/>
               </w:rPr>
-              <w:instrText xml:space="preserve"> PAGEREF _Toc129552450 \h </w:instrText>
+              <w:instrText xml:space="preserve"> PAGEREF _Toc129584882 \h </w:instrText>
             </w:r>
             <w:r>
               <w:rPr>
@@ -3412,7 +3382,7 @@
                 <w:sz w:val="26"/>
                 <w:szCs w:val="26"/>
               </w:rPr>
-              <w:t>25</w:t>
+              <w:t>26</w:t>
             </w:r>
             <w:r>
               <w:rPr>
@@ -3441,7 +3411,7 @@
               <w:lang w:val="vi-VN" w:eastAsia="vi-VN"/>
             </w:rPr>
           </w:pPr>
-          <w:hyperlink w:anchor="_Toc129552451" w:history="1">
+          <w:hyperlink w:anchor="_Toc129584883" w:history="1">
             <w:r>
               <w:rPr>
                 <w:rStyle w:val="Hyperlink"/>
@@ -3481,7 +3451,7 @@
                 <w:sz w:val="26"/>
                 <w:szCs w:val="26"/>
               </w:rPr>
-              <w:instrText xml:space="preserve"> PAGEREF _Toc129552451 \h </w:instrText>
+              <w:instrText xml:space="preserve"> PAGEREF _Toc129584883 \h </w:instrText>
             </w:r>
             <w:r>
               <w:rPr>
@@ -3539,7 +3509,7 @@
               <w:lang w:val="vi-VN" w:eastAsia="vi-VN"/>
             </w:rPr>
           </w:pPr>
-          <w:hyperlink w:anchor="_Toc129552452" w:history="1">
+          <w:hyperlink w:anchor="_Toc129584884" w:history="1">
             <w:r>
               <w:rPr>
                 <w:rStyle w:val="Hyperlink"/>
@@ -3579,7 +3549,7 @@
                 <w:sz w:val="26"/>
                 <w:szCs w:val="26"/>
               </w:rPr>
-              <w:instrText xml:space="preserve"> PAGEREF _Toc129552452 \h </w:instrText>
+              <w:instrText xml:space="preserve"> PAGEREF _Toc129584884 \h </w:instrText>
             </w:r>
             <w:r>
               <w:rPr>
@@ -3608,7 +3578,7 @@
                 <w:sz w:val="26"/>
                 <w:szCs w:val="26"/>
               </w:rPr>
-              <w:t>26</w:t>
+              <w:t>27</w:t>
             </w:r>
             <w:r>
               <w:rPr>
@@ -3637,7 +3607,7 @@
               <w:lang w:val="vi-VN" w:eastAsia="vi-VN"/>
             </w:rPr>
           </w:pPr>
-          <w:hyperlink w:anchor="_Toc129552453" w:history="1">
+          <w:hyperlink w:anchor="_Toc129584885" w:history="1">
             <w:r>
               <w:rPr>
                 <w:rStyle w:val="Hyperlink"/>
@@ -3677,7 +3647,7 @@
                 <w:sz w:val="26"/>
                 <w:szCs w:val="26"/>
               </w:rPr>
-              <w:instrText xml:space="preserve"> PAGEREF _Toc129552453 \h </w:instrText>
+              <w:instrText xml:space="preserve"> PAGEREF _Toc129584885 \h </w:instrText>
             </w:r>
             <w:r>
               <w:rPr>
@@ -3706,7 +3676,7 @@
                 <w:sz w:val="26"/>
                 <w:szCs w:val="26"/>
               </w:rPr>
-              <w:t>27</w:t>
+              <w:t>28</w:t>
             </w:r>
             <w:r>
               <w:rPr>
@@ -3735,7 +3705,7 @@
               <w:lang w:val="vi-VN" w:eastAsia="vi-VN"/>
             </w:rPr>
           </w:pPr>
-          <w:hyperlink w:anchor="_Toc129552454" w:history="1">
+          <w:hyperlink w:anchor="_Toc129584886" w:history="1">
             <w:r>
               <w:rPr>
                 <w:rStyle w:val="Hyperlink"/>
@@ -3776,7 +3746,7 @@
                 <w:sz w:val="26"/>
                 <w:szCs w:val="26"/>
               </w:rPr>
-              <w:instrText xml:space="preserve"> PAGEREF _Toc129552454 \h </w:instrText>
+              <w:instrText xml:space="preserve"> PAGEREF _Toc129584886 \h </w:instrText>
             </w:r>
             <w:r>
               <w:rPr>
@@ -3805,7 +3775,7 @@
                 <w:sz w:val="26"/>
                 <w:szCs w:val="26"/>
               </w:rPr>
-              <w:t>27</w:t>
+              <w:t>28</w:t>
             </w:r>
             <w:r>
               <w:rPr>
@@ -3834,7 +3804,7 @@
               <w:lang w:val="vi-VN" w:eastAsia="vi-VN"/>
             </w:rPr>
           </w:pPr>
-          <w:hyperlink w:anchor="_Toc129552455" w:history="1">
+          <w:hyperlink w:anchor="_Toc129584887" w:history="1">
             <w:r>
               <w:rPr>
                 <w:rStyle w:val="Hyperlink"/>
@@ -3874,7 +3844,7 @@
                 <w:sz w:val="26"/>
                 <w:szCs w:val="26"/>
               </w:rPr>
-              <w:instrText xml:space="preserve"> PAGEREF _Toc129552455 \h </w:instrText>
+              <w:instrText xml:space="preserve"> PAGEREF _Toc129584887 \h </w:instrText>
             </w:r>
             <w:r>
               <w:rPr>
@@ -3903,7 +3873,7 @@
                 <w:sz w:val="26"/>
                 <w:szCs w:val="26"/>
               </w:rPr>
-              <w:t>28</w:t>
+              <w:t>29</w:t>
             </w:r>
             <w:r>
               <w:rPr>
@@ -3932,7 +3902,7 @@
               <w:lang w:val="vi-VN" w:eastAsia="vi-VN"/>
             </w:rPr>
           </w:pPr>
-          <w:hyperlink w:anchor="_Toc129552456" w:history="1">
+          <w:hyperlink w:anchor="_Toc129584888" w:history="1">
             <w:r>
               <w:rPr>
                 <w:rStyle w:val="Hyperlink"/>
@@ -3940,6 +3910,7 @@
                 <w:noProof/>
                 <w:sz w:val="26"/>
                 <w:szCs w:val="26"/>
+                <w:lang w:val="vi-VN"/>
               </w:rPr>
               <w:t>2.1. JQuery</w:t>
             </w:r>
@@ -3971,7 +3942,7 @@
                 <w:sz w:val="26"/>
                 <w:szCs w:val="26"/>
               </w:rPr>
-              <w:instrText xml:space="preserve"> PAGEREF _Toc129552456 \h </w:instrText>
+              <w:instrText xml:space="preserve"> PAGEREF _Toc129584888 \h </w:instrText>
             </w:r>
             <w:r>
               <w:rPr>
@@ -4000,7 +3971,7 @@
                 <w:sz w:val="26"/>
                 <w:szCs w:val="26"/>
               </w:rPr>
-              <w:t>28</w:t>
+              <w:t>29</w:t>
             </w:r>
             <w:r>
               <w:rPr>
@@ -4029,7 +4000,7 @@
               <w:lang w:val="vi-VN" w:eastAsia="vi-VN"/>
             </w:rPr>
           </w:pPr>
-          <w:hyperlink w:anchor="_Toc129552457" w:history="1">
+          <w:hyperlink w:anchor="_Toc129584889" w:history="1">
             <w:r>
               <w:rPr>
                 <w:rStyle w:val="Hyperlink"/>
@@ -4037,6 +4008,7 @@
                 <w:noProof/>
                 <w:sz w:val="26"/>
                 <w:szCs w:val="26"/>
+                <w:lang w:val="vi-VN"/>
               </w:rPr>
               <w:t>2.2. CSS/ BOOTSTRAP</w:t>
             </w:r>
@@ -4068,7 +4040,7 @@
                 <w:sz w:val="26"/>
                 <w:szCs w:val="26"/>
               </w:rPr>
-              <w:instrText xml:space="preserve"> PAGEREF _Toc129552457 \h </w:instrText>
+              <w:instrText xml:space="preserve"> PAGEREF _Toc129584889 \h </w:instrText>
             </w:r>
             <w:r>
               <w:rPr>
@@ -4097,7 +4069,7 @@
                 <w:sz w:val="26"/>
                 <w:szCs w:val="26"/>
               </w:rPr>
-              <w:t>28</w:t>
+              <w:t>29</w:t>
             </w:r>
             <w:r>
               <w:rPr>
@@ -4126,7 +4098,7 @@
               <w:lang w:val="vi-VN" w:eastAsia="vi-VN"/>
             </w:rPr>
           </w:pPr>
-          <w:hyperlink w:anchor="_Toc129552458" w:history="1">
+          <w:hyperlink w:anchor="_Toc129584890" w:history="1">
             <w:r>
               <w:rPr>
                 <w:rStyle w:val="Hyperlink"/>
@@ -4166,7 +4138,7 @@
                 <w:sz w:val="26"/>
                 <w:szCs w:val="26"/>
               </w:rPr>
-              <w:instrText xml:space="preserve"> PAGEREF _Toc129552458 \h </w:instrText>
+              <w:instrText xml:space="preserve"> PAGEREF _Toc129584890 \h </w:instrText>
             </w:r>
             <w:r>
               <w:rPr>
@@ -4195,7 +4167,7 @@
                 <w:sz w:val="26"/>
                 <w:szCs w:val="26"/>
               </w:rPr>
-              <w:t>29</w:t>
+              <w:t>30</w:t>
             </w:r>
             <w:r>
               <w:rPr>
@@ -4263,8 +4235,8 @@
           <w:szCs w:val="26"/>
         </w:rPr>
       </w:pPr>
-      <w:bookmarkStart w:id="0" w:name="_Toc129552356"/>
-      <w:bookmarkStart w:id="1" w:name="_Toc129552423"/>
+      <w:bookmarkStart w:id="1" w:name="_Toc129552356"/>
+      <w:bookmarkStart w:id="2" w:name="_Toc129584855"/>
       <w:r>
         <w:rPr>
           <w:rFonts w:cstheme="majorHAnsi"/>
@@ -4316,8 +4288,8 @@
         </w:rPr>
         <w:t>KHẢO SÁT THỰC TẾ</w:t>
       </w:r>
-      <w:bookmarkEnd w:id="0"/>
       <w:bookmarkEnd w:id="1"/>
+      <w:bookmarkEnd w:id="2"/>
     </w:p>
     <w:p>
       <w:pPr>
@@ -4329,8 +4301,8 @@
           <w:color w:val="auto"/>
         </w:rPr>
       </w:pPr>
-      <w:bookmarkStart w:id="2" w:name="_Toc129552357"/>
-      <w:bookmarkStart w:id="3" w:name="_Toc129552424"/>
+      <w:bookmarkStart w:id="3" w:name="_Toc129552357"/>
+      <w:bookmarkStart w:id="4" w:name="_Toc129584856"/>
       <w:r>
         <w:rPr>
           <w:rFonts w:cstheme="majorHAnsi"/>
@@ -4347,8 +4319,8 @@
         </w:rPr>
         <w:t>THÔNG TIN DOANH NGHIỆP</w:t>
       </w:r>
-      <w:bookmarkEnd w:id="2"/>
       <w:bookmarkEnd w:id="3"/>
+      <w:bookmarkEnd w:id="4"/>
     </w:p>
     <w:p>
       <w:pPr>
@@ -4410,7 +4382,7 @@
         <mc:AlternateContent>
           <mc:Choice Requires="wps">
             <w:drawing>
-              <wp:anchor distT="0" distB="0" distL="114300" distR="114300" simplePos="0" relativeHeight="251665408" behindDoc="0" locked="0" layoutInCell="1" allowOverlap="1" wp14:anchorId="3260D469" wp14:editId="47C17E09">
+              <wp:anchor distT="0" distB="0" distL="114300" distR="114300" simplePos="0" relativeHeight="251665408" behindDoc="0" locked="0" layoutInCell="1" allowOverlap="1" wp14:anchorId="20298AAF" wp14:editId="74BA2108">
                 <wp:simplePos x="0" y="0"/>
                 <wp:positionH relativeFrom="column">
                   <wp:posOffset>4071668</wp:posOffset>
@@ -4521,7 +4493,7 @@
           </mc:Choice>
           <mc:Fallback>
             <w:pict>
-              <v:shapetype w14:anchorId="3260D469" id="_x0000_t202" coordsize="21600,21600" o:spt="202" path="m,l,21600r21600,l21600,xe">
+              <v:shapetype w14:anchorId="20298AAF" id="_x0000_t202" coordsize="21600,21600" o:spt="202" path="m,l,21600r21600,l21600,xe">
                 <v:stroke joinstyle="miter"/>
                 <v:path gradientshapeok="t" o:connecttype="rect"/>
               </v:shapetype>
@@ -4598,7 +4570,7 @@
           <w:lang w:eastAsia="vi-VN"/>
         </w:rPr>
         <w:drawing>
-          <wp:anchor distT="0" distB="0" distL="114300" distR="114300" simplePos="0" relativeHeight="251662336" behindDoc="1" locked="0" layoutInCell="1" allowOverlap="1" wp14:anchorId="650CFA75" wp14:editId="3DF13684">
+          <wp:anchor distT="0" distB="0" distL="114300" distR="114300" simplePos="0" relativeHeight="251662336" behindDoc="1" locked="0" layoutInCell="1" allowOverlap="1" wp14:anchorId="2392185C" wp14:editId="36BD3CFE">
             <wp:simplePos x="0" y="0"/>
             <wp:positionH relativeFrom="margin">
               <wp:align>right</wp:align>
@@ -4741,8 +4713,8 @@
           <w:color w:val="auto"/>
         </w:rPr>
       </w:pPr>
-      <w:bookmarkStart w:id="4" w:name="_Toc129552358"/>
-      <w:bookmarkStart w:id="5" w:name="_Toc129552425"/>
+      <w:bookmarkStart w:id="5" w:name="_Toc129552358"/>
+      <w:bookmarkStart w:id="6" w:name="_Toc129584857"/>
       <w:r>
         <w:rPr>
           <w:rFonts w:cstheme="majorHAnsi"/>
@@ -4759,8 +4731,8 @@
         </w:rPr>
         <w:t>KHẢO SÁT THỰC TẾ</w:t>
       </w:r>
-      <w:bookmarkEnd w:id="4"/>
       <w:bookmarkEnd w:id="5"/>
+      <w:bookmarkEnd w:id="6"/>
     </w:p>
     <w:p>
       <w:pPr>
@@ -4774,8 +4746,8 @@
           <w:lang w:val="vi-VN"/>
         </w:rPr>
       </w:pPr>
-      <w:bookmarkStart w:id="6" w:name="_Toc129552359"/>
-      <w:bookmarkStart w:id="7" w:name="_Toc129552426"/>
+      <w:bookmarkStart w:id="7" w:name="_Toc129552359"/>
+      <w:bookmarkStart w:id="8" w:name="_Toc129584858"/>
       <w:r>
         <w:rPr>
           <w:rFonts w:asciiTheme="majorHAnsi" w:hAnsiTheme="majorHAnsi" w:cstheme="majorHAnsi"/>
@@ -4785,8 +4757,8 @@
         </w:rPr>
         <w:t>2.1. Bài toán</w:t>
       </w:r>
-      <w:bookmarkEnd w:id="6"/>
       <w:bookmarkEnd w:id="7"/>
+      <w:bookmarkEnd w:id="8"/>
     </w:p>
     <w:p>
       <w:pPr>
@@ -4828,7 +4800,7 @@
           <w:lang w:eastAsia="vi-VN"/>
         </w:rPr>
         <w:drawing>
-          <wp:anchor distT="0" distB="0" distL="114300" distR="114300" simplePos="0" relativeHeight="251663360" behindDoc="0" locked="0" layoutInCell="1" allowOverlap="1" wp14:anchorId="69C541E3" wp14:editId="4F7D9CCC">
+          <wp:anchor distT="0" distB="0" distL="114300" distR="114300" simplePos="0" relativeHeight="251663360" behindDoc="0" locked="0" layoutInCell="1" allowOverlap="1" wp14:anchorId="14D99F43" wp14:editId="7BBF8FA6">
             <wp:simplePos x="0" y="0"/>
             <wp:positionH relativeFrom="margin">
               <wp:posOffset>79375</wp:posOffset>
@@ -4952,8 +4924,8 @@
           <w:lang w:val="vi-VN"/>
         </w:rPr>
       </w:pPr>
-      <w:bookmarkStart w:id="8" w:name="_Toc129552360"/>
-      <w:bookmarkStart w:id="9" w:name="_Toc129552427"/>
+      <w:bookmarkStart w:id="9" w:name="_Toc129552360"/>
+      <w:bookmarkStart w:id="10" w:name="_Toc129584859"/>
       <w:r>
         <w:rPr>
           <w:rFonts w:asciiTheme="majorHAnsi" w:hAnsiTheme="majorHAnsi" w:cstheme="majorHAnsi"/>
@@ -4964,8 +4936,8 @@
         <w:lastRenderedPageBreak/>
         <w:t>2.2. Thực trạng</w:t>
       </w:r>
-      <w:bookmarkEnd w:id="8"/>
       <w:bookmarkEnd w:id="9"/>
+      <w:bookmarkEnd w:id="10"/>
     </w:p>
     <w:p>
       <w:pPr>
@@ -5510,8 +5482,8 @@
           <w:color w:val="auto"/>
         </w:rPr>
       </w:pPr>
-      <w:bookmarkStart w:id="10" w:name="_Toc129552361"/>
-      <w:bookmarkStart w:id="11" w:name="_Toc129552428"/>
+      <w:bookmarkStart w:id="11" w:name="_Toc129552361"/>
+      <w:bookmarkStart w:id="12" w:name="_Toc129584860"/>
       <w:r>
         <w:rPr>
           <w:rFonts w:cstheme="majorHAnsi"/>
@@ -5520,8 +5492,8 @@
         </w:rPr>
         <w:t>3. YÊU CẦU ĐẶT RA</w:t>
       </w:r>
-      <w:bookmarkEnd w:id="10"/>
       <w:bookmarkEnd w:id="11"/>
+      <w:bookmarkEnd w:id="12"/>
     </w:p>
     <w:p>
       <w:pPr>
@@ -5780,8 +5752,8 @@
           <w:color w:val="auto"/>
         </w:rPr>
       </w:pPr>
-      <w:bookmarkStart w:id="12" w:name="_Toc129552362"/>
-      <w:bookmarkStart w:id="13" w:name="_Toc129552429"/>
+      <w:bookmarkStart w:id="13" w:name="_Toc129552362"/>
+      <w:bookmarkStart w:id="14" w:name="_Toc129584861"/>
       <w:r>
         <w:rPr>
           <w:rFonts w:cstheme="majorHAnsi"/>
@@ -5806,8 +5778,8 @@
         </w:rPr>
         <w:t xml:space="preserve"> GIẢI QUYẾT BÀI TOÁN</w:t>
       </w:r>
-      <w:bookmarkEnd w:id="12"/>
       <w:bookmarkEnd w:id="13"/>
+      <w:bookmarkEnd w:id="14"/>
     </w:p>
     <w:p>
       <w:pPr>
@@ -6392,8 +6364,8 @@
           <w:color w:val="auto"/>
         </w:rPr>
       </w:pPr>
-      <w:bookmarkStart w:id="14" w:name="_Toc129552363"/>
-      <w:bookmarkStart w:id="15" w:name="_Toc129552430"/>
+      <w:bookmarkStart w:id="15" w:name="_Toc129552363"/>
+      <w:bookmarkStart w:id="16" w:name="_Toc129584862"/>
       <w:r>
         <w:rPr>
           <w:rFonts w:cstheme="majorHAnsi"/>
@@ -6402,8 +6374,8 @@
         </w:rPr>
         <w:t>5. KẾT LUẬN</w:t>
       </w:r>
-      <w:bookmarkEnd w:id="14"/>
       <w:bookmarkEnd w:id="15"/>
+      <w:bookmarkEnd w:id="16"/>
     </w:p>
     <w:p>
       <w:pPr>
@@ -6557,8 +6529,8 @@
           <w:szCs w:val="26"/>
         </w:rPr>
       </w:pPr>
-      <w:bookmarkStart w:id="16" w:name="_Toc129552364"/>
-      <w:bookmarkStart w:id="17" w:name="_Toc129552431"/>
+      <w:bookmarkStart w:id="17" w:name="_Toc129552364"/>
+      <w:bookmarkStart w:id="18" w:name="_Toc129584863"/>
       <w:r>
         <w:rPr>
           <w:rFonts w:cstheme="majorHAnsi"/>
@@ -6570,8 +6542,8 @@
         <w:lastRenderedPageBreak/>
         <w:t>CHƯƠNG II: PHÂN TÍCH VÀ THIẾT KẾ HỆ THỐNG</w:t>
       </w:r>
-      <w:bookmarkEnd w:id="16"/>
       <w:bookmarkEnd w:id="17"/>
+      <w:bookmarkEnd w:id="18"/>
     </w:p>
     <w:p>
       <w:pPr>
@@ -6583,8 +6555,8 @@
           <w:color w:val="auto"/>
         </w:rPr>
       </w:pPr>
-      <w:bookmarkStart w:id="18" w:name="_Toc129552365"/>
-      <w:bookmarkStart w:id="19" w:name="_Toc129552432"/>
+      <w:bookmarkStart w:id="19" w:name="_Toc129552365"/>
+      <w:bookmarkStart w:id="20" w:name="_Toc129584864"/>
       <w:r>
         <w:rPr>
           <w:rFonts w:cstheme="majorHAnsi"/>
@@ -6593,8 +6565,8 @@
         </w:rPr>
         <w:t>1. CÁC CHỨC NĂNG CỦA HỆ THỐNG</w:t>
       </w:r>
-      <w:bookmarkEnd w:id="18"/>
       <w:bookmarkEnd w:id="19"/>
+      <w:bookmarkEnd w:id="20"/>
     </w:p>
     <w:p>
       <w:pPr>
@@ -7008,8 +6980,8 @@
           <w:color w:val="auto"/>
         </w:rPr>
       </w:pPr>
-      <w:bookmarkStart w:id="20" w:name="_Toc129552366"/>
-      <w:bookmarkStart w:id="21" w:name="_Toc129552433"/>
+      <w:bookmarkStart w:id="21" w:name="_Toc129552366"/>
+      <w:bookmarkStart w:id="22" w:name="_Toc129584865"/>
       <w:r>
         <w:rPr>
           <w:rFonts w:cstheme="majorHAnsi"/>
@@ -7034,8 +7006,8 @@
         </w:rPr>
         <w:t>YÊU CẦU HỆ THỐNG</w:t>
       </w:r>
-      <w:bookmarkEnd w:id="20"/>
       <w:bookmarkEnd w:id="21"/>
+      <w:bookmarkEnd w:id="22"/>
     </w:p>
     <w:p>
       <w:pPr>
@@ -7049,8 +7021,8 @@
           <w:lang w:val="vi-VN"/>
         </w:rPr>
       </w:pPr>
-      <w:bookmarkStart w:id="22" w:name="_Toc129552367"/>
-      <w:bookmarkStart w:id="23" w:name="_Toc129552434"/>
+      <w:bookmarkStart w:id="23" w:name="_Toc129552367"/>
+      <w:bookmarkStart w:id="24" w:name="_Toc129584866"/>
       <w:r>
         <w:rPr>
           <w:rFonts w:asciiTheme="majorHAnsi" w:hAnsiTheme="majorHAnsi" w:cstheme="majorHAnsi"/>
@@ -7096,8 +7068,8 @@
         </w:rPr>
         <w:t xml:space="preserve"> chức năng</w:t>
       </w:r>
-      <w:bookmarkEnd w:id="22"/>
       <w:bookmarkEnd w:id="23"/>
+      <w:bookmarkEnd w:id="24"/>
     </w:p>
     <w:p>
       <w:pPr>
@@ -7254,8 +7226,8 @@
           <w:szCs w:val="26"/>
         </w:rPr>
       </w:pPr>
-      <w:bookmarkStart w:id="24" w:name="_Toc129552368"/>
-      <w:bookmarkStart w:id="25" w:name="_Toc129552435"/>
+      <w:bookmarkStart w:id="25" w:name="_Toc129552368"/>
+      <w:bookmarkStart w:id="26" w:name="_Toc129584867"/>
       <w:r>
         <w:rPr>
           <w:rFonts w:asciiTheme="majorHAnsi" w:hAnsiTheme="majorHAnsi" w:cstheme="majorHAnsi"/>
@@ -7289,8 +7261,8 @@
         </w:rPr>
         <w:t>Yêu cầu phi chức năng</w:t>
       </w:r>
-      <w:bookmarkEnd w:id="24"/>
       <w:bookmarkEnd w:id="25"/>
+      <w:bookmarkEnd w:id="26"/>
     </w:p>
     <w:p>
       <w:pPr>
@@ -7526,8 +7498,8 @@
           <w:color w:val="auto"/>
         </w:rPr>
       </w:pPr>
-      <w:bookmarkStart w:id="26" w:name="_Toc129552369"/>
-      <w:bookmarkStart w:id="27" w:name="_Toc129552436"/>
+      <w:bookmarkStart w:id="27" w:name="_Toc129552369"/>
+      <w:bookmarkStart w:id="28" w:name="_Toc129584868"/>
       <w:r>
         <w:rPr>
           <w:rFonts w:cstheme="majorHAnsi"/>
@@ -7536,8 +7508,8 @@
         </w:rPr>
         <w:t>3. PHÂN TÍCH YÊU CẦU</w:t>
       </w:r>
-      <w:bookmarkEnd w:id="26"/>
       <w:bookmarkEnd w:id="27"/>
+      <w:bookmarkEnd w:id="28"/>
     </w:p>
     <w:p>
       <w:pPr>
@@ -7551,8 +7523,8 @@
           <w:lang w:val="vi-VN"/>
         </w:rPr>
       </w:pPr>
-      <w:bookmarkStart w:id="28" w:name="_Toc129552370"/>
-      <w:bookmarkStart w:id="29" w:name="_Toc129552437"/>
+      <w:bookmarkStart w:id="29" w:name="_Toc129552370"/>
+      <w:bookmarkStart w:id="30" w:name="_Toc129584869"/>
       <w:r>
         <w:rPr>
           <w:rFonts w:asciiTheme="majorHAnsi" w:hAnsiTheme="majorHAnsi" w:cstheme="majorHAnsi"/>
@@ -7580,8 +7552,8 @@
         </w:rPr>
         <w:t xml:space="preserve"> Xác định các tác nhân</w:t>
       </w:r>
-      <w:bookmarkEnd w:id="28"/>
       <w:bookmarkEnd w:id="29"/>
+      <w:bookmarkEnd w:id="30"/>
     </w:p>
     <w:p>
       <w:pPr>
@@ -9654,8 +9626,8 @@
           <w:lang w:val="vi-VN"/>
         </w:rPr>
       </w:pPr>
-      <w:bookmarkStart w:id="30" w:name="_Toc129552371"/>
-      <w:bookmarkStart w:id="31" w:name="_Toc129552438"/>
+      <w:bookmarkStart w:id="31" w:name="_Toc129552371"/>
+      <w:bookmarkStart w:id="32" w:name="_Toc129584870"/>
       <w:r>
         <w:rPr>
           <w:rFonts w:asciiTheme="majorHAnsi" w:hAnsiTheme="majorHAnsi" w:cstheme="majorHAnsi"/>
@@ -9692,8 +9664,8 @@
         </w:rPr>
         <w:t>sử dụng</w:t>
       </w:r>
-      <w:bookmarkEnd w:id="30"/>
       <w:bookmarkEnd w:id="31"/>
+      <w:bookmarkEnd w:id="32"/>
     </w:p>
     <w:p>
       <w:pPr>
@@ -10406,8 +10378,8 @@
           <w:lang w:val="vi-VN"/>
         </w:rPr>
       </w:pPr>
-      <w:bookmarkStart w:id="32" w:name="_Toc129552372"/>
-      <w:bookmarkStart w:id="33" w:name="_Toc129552439"/>
+      <w:bookmarkStart w:id="33" w:name="_Toc129552372"/>
+      <w:bookmarkStart w:id="34" w:name="_Toc129584871"/>
       <w:r>
         <w:rPr>
           <w:rFonts w:asciiTheme="majorHAnsi" w:hAnsiTheme="majorHAnsi" w:cstheme="majorHAnsi"/>
@@ -10444,8 +10416,8 @@
         </w:rPr>
         <w:t>.  Mô tả nghiệp vụ sử dụng</w:t>
       </w:r>
-      <w:bookmarkEnd w:id="32"/>
       <w:bookmarkEnd w:id="33"/>
+      <w:bookmarkEnd w:id="34"/>
     </w:p>
     <w:tbl>
       <w:tblPr>
@@ -10537,8 +10509,6 @@
               </w:rPr>
               <w:t>thống</w:t>
             </w:r>
-            <w:bookmarkStart w:id="34" w:name="_GoBack"/>
-            <w:bookmarkEnd w:id="34"/>
           </w:p>
         </w:tc>
       </w:tr>
@@ -11147,6 +11117,7 @@
     </w:p>
     <w:p>
       <w:pPr>
+        <w:spacing w:line="276" w:lineRule="auto"/>
         <w:rPr>
           <w:rFonts w:asciiTheme="majorHAnsi" w:hAnsiTheme="majorHAnsi" w:cstheme="majorHAnsi"/>
           <w:sz w:val="26"/>
@@ -13693,6 +13664,7 @@
     </w:p>
     <w:p>
       <w:pPr>
+        <w:spacing w:line="276" w:lineRule="auto"/>
         <w:rPr>
           <w:rFonts w:asciiTheme="majorHAnsi" w:hAnsiTheme="majorHAnsi" w:cstheme="majorHAnsi"/>
           <w:sz w:val="26"/>
@@ -15965,6 +15937,7 @@
     </w:p>
     <w:p>
       <w:pPr>
+        <w:spacing w:line="276" w:lineRule="auto"/>
         <w:rPr>
           <w:rFonts w:asciiTheme="majorHAnsi" w:eastAsiaTheme="majorEastAsia" w:hAnsiTheme="majorHAnsi" w:cstheme="majorHAnsi"/>
           <w:b/>
@@ -15974,8 +15947,10 @@
       </w:pPr>
       <w:r>
         <w:rPr>
-          <w:rFonts w:cstheme="majorHAnsi"/>
+          <w:rFonts w:asciiTheme="majorHAnsi" w:hAnsiTheme="majorHAnsi" w:cstheme="majorHAnsi"/>
           <w:b/>
+          <w:sz w:val="26"/>
+          <w:szCs w:val="26"/>
         </w:rPr>
         <w:br w:type="page"/>
       </w:r>
@@ -15991,7 +15966,7 @@
         </w:rPr>
       </w:pPr>
       <w:bookmarkStart w:id="35" w:name="_Toc129552373"/>
-      <w:bookmarkStart w:id="36" w:name="_Toc129552440"/>
+      <w:bookmarkStart w:id="36" w:name="_Toc129584872"/>
       <w:r>
         <w:rPr>
           <w:rFonts w:cstheme="majorHAnsi"/>
@@ -18015,7 +17990,7 @@
         </w:rPr>
       </w:pPr>
       <w:bookmarkStart w:id="37" w:name="_Toc129552374"/>
-      <w:bookmarkStart w:id="38" w:name="_Toc129552441"/>
+      <w:bookmarkStart w:id="38" w:name="_Toc129584873"/>
       <w:r>
         <w:rPr>
           <w:rFonts w:cstheme="majorHAnsi"/>
@@ -18041,7 +18016,7 @@
         </w:rPr>
       </w:pPr>
       <w:bookmarkStart w:id="39" w:name="_Toc129552375"/>
-      <w:bookmarkStart w:id="40" w:name="_Toc129552442"/>
+      <w:bookmarkStart w:id="40" w:name="_Toc129584874"/>
       <w:r>
         <w:rPr>
           <w:rFonts w:asciiTheme="majorHAnsi" w:hAnsiTheme="majorHAnsi" w:cstheme="majorHAnsi"/>
@@ -18057,10 +18032,10 @@
           <w:noProof/>
           <w:sz w:val="26"/>
           <w:szCs w:val="26"/>
-          <w:lang w:eastAsia="vi-VN"/>
+          <w:lang w:val="vi-VN" w:eastAsia="vi-VN"/>
         </w:rPr>
         <w:drawing>
-          <wp:anchor distT="0" distB="0" distL="114300" distR="114300" simplePos="0" relativeHeight="251668480" behindDoc="1" locked="0" layoutInCell="1" allowOverlap="1" wp14:anchorId="20F51734" wp14:editId="7587D83D">
+          <wp:anchor distT="0" distB="0" distL="114300" distR="114300" simplePos="0" relativeHeight="251668480" behindDoc="1" locked="0" layoutInCell="1" allowOverlap="1" wp14:anchorId="7EF6C9FD" wp14:editId="5CAFE452">
             <wp:simplePos x="0" y="0"/>
             <wp:positionH relativeFrom="page">
               <wp:posOffset>74295</wp:posOffset>
@@ -18112,28 +18087,36 @@
         </w:rPr>
       </w:pPr>
       <w:bookmarkStart w:id="41" w:name="_Toc129552376"/>
-      <w:bookmarkStart w:id="42" w:name="_Toc129552443"/>
+      <w:bookmarkStart w:id="42" w:name="_Toc129584875"/>
+      <w:r>
+        <w:rPr>
+          <w:rFonts w:asciiTheme="majorHAnsi" w:hAnsiTheme="majorHAnsi" w:cstheme="majorHAnsi"/>
+          <w:sz w:val="26"/>
+          <w:szCs w:val="26"/>
+          <w:lang w:val="vi-VN"/>
+        </w:rPr>
+        <w:t>5.2. Sơ đồ lớp</w:t>
+      </w:r>
+      <w:bookmarkEnd w:id="41"/>
+      <w:bookmarkEnd w:id="42"/>
+    </w:p>
+    <w:p>
+      <w:pPr>
+        <w:rPr>
+          <w:rFonts w:asciiTheme="majorHAnsi" w:hAnsiTheme="majorHAnsi" w:cstheme="majorHAnsi"/>
+        </w:rPr>
+      </w:pPr>
       <w:r>
         <w:rPr>
           <w:rFonts w:asciiTheme="majorHAnsi" w:hAnsiTheme="majorHAnsi" w:cstheme="majorHAnsi"/>
           <w:noProof/>
-          <w:sz w:val="26"/>
-          <w:szCs w:val="26"/>
           <w:lang w:eastAsia="vi-VN"/>
         </w:rPr>
         <w:drawing>
-          <wp:anchor distT="0" distB="0" distL="114300" distR="114300" simplePos="0" relativeHeight="251671552" behindDoc="0" locked="0" layoutInCell="1" allowOverlap="1" wp14:anchorId="777F9EC2" wp14:editId="75FA6964">
-            <wp:simplePos x="0" y="0"/>
-            <wp:positionH relativeFrom="margin">
-              <wp:align>center</wp:align>
-            </wp:positionH>
-            <wp:positionV relativeFrom="paragraph">
-              <wp:posOffset>3968750</wp:posOffset>
-            </wp:positionV>
-            <wp:extent cx="6705600" cy="4595495"/>
-            <wp:effectExtent l="0" t="0" r="0" b="0"/>
-            <wp:wrapTopAndBottom/>
-            <wp:docPr id="7" name="Picture 7"/>
+          <wp:inline distT="0" distB="0" distL="0" distR="0" wp14:anchorId="3564580F" wp14:editId="673E5294">
+            <wp:extent cx="5731510" cy="4392930"/>
+            <wp:effectExtent l="0" t="0" r="2540" b="7620"/>
+            <wp:docPr id="3" name="Picture 3"/>
             <wp:cNvGraphicFramePr>
               <a:graphicFrameLocks xmlns:a="http://schemas.openxmlformats.org/drawingml/2006/main" noChangeAspect="1"/>
             </wp:cNvGraphicFramePr>
@@ -18141,33 +18124,96 @@
               <a:graphicData uri="http://schemas.openxmlformats.org/drawingml/2006/picture">
                 <pic:pic xmlns:pic="http://schemas.openxmlformats.org/drawingml/2006/picture">
                   <pic:nvPicPr>
-                    <pic:cNvPr id="0" name="Picture 2"/>
-                    <pic:cNvPicPr>
-                      <a:picLocks noChangeAspect="1" noChangeArrowheads="1"/>
-                    </pic:cNvPicPr>
+                    <pic:cNvPr id="1" name=""/>
+                    <pic:cNvPicPr/>
                   </pic:nvPicPr>
                   <pic:blipFill>
-                    <a:blip r:embed="rId17" cstate="print">
+                    <a:blip r:embed="rId17"/>
+                    <a:stretch>
+                      <a:fillRect/>
+                    </a:stretch>
+                  </pic:blipFill>
+                  <pic:spPr>
+                    <a:xfrm>
+                      <a:off x="0" y="0"/>
+                      <a:ext cx="5731510" cy="4392930"/>
+                    </a:xfrm>
+                    <a:prstGeom prst="rect">
+                      <a:avLst/>
+                    </a:prstGeom>
+                  </pic:spPr>
+                </pic:pic>
+              </a:graphicData>
+            </a:graphic>
+          </wp:inline>
+        </w:drawing>
+      </w:r>
+    </w:p>
+    <w:p>
+      <w:pPr>
+        <w:pStyle w:val="Heading3"/>
+        <w:spacing w:line="276" w:lineRule="auto"/>
+        <w:jc w:val="left"/>
+        <w:rPr>
+          <w:rFonts w:asciiTheme="majorHAnsi" w:hAnsiTheme="majorHAnsi" w:cstheme="majorHAnsi"/>
+          <w:color w:val="FF0000"/>
+          <w:sz w:val="26"/>
+          <w:szCs w:val="26"/>
+          <w:lang w:val="vi-VN"/>
+        </w:rPr>
+      </w:pPr>
+      <w:bookmarkStart w:id="43" w:name="_Toc129584876"/>
+      <w:bookmarkStart w:id="44" w:name="_Toc129552377"/>
+      <w:r>
+        <w:rPr>
+          <w:rFonts w:asciiTheme="majorHAnsi" w:hAnsiTheme="majorHAnsi" w:cstheme="majorHAnsi"/>
+          <w:noProof/>
+          <w:lang w:eastAsia="vi-VN"/>
+        </w:rPr>
+        <w:lastRenderedPageBreak/>
+        <w:drawing>
+          <wp:anchor distT="0" distB="0" distL="114300" distR="114300" simplePos="0" relativeHeight="251674624" behindDoc="0" locked="0" layoutInCell="1" allowOverlap="1" wp14:anchorId="1C54FA1D" wp14:editId="030BE85B">
+            <wp:simplePos x="0" y="0"/>
+            <wp:positionH relativeFrom="column">
+              <wp:posOffset>-628650</wp:posOffset>
+            </wp:positionH>
+            <wp:positionV relativeFrom="paragraph">
+              <wp:posOffset>217170</wp:posOffset>
+            </wp:positionV>
+            <wp:extent cx="6798310" cy="5550535"/>
+            <wp:effectExtent l="0" t="0" r="2540" b="0"/>
+            <wp:wrapTopAndBottom/>
+            <wp:docPr id="8" name="Picture 8"/>
+            <wp:cNvGraphicFramePr>
+              <a:graphicFrameLocks xmlns:a="http://schemas.openxmlformats.org/drawingml/2006/main" noChangeAspect="1"/>
+            </wp:cNvGraphicFramePr>
+            <a:graphic xmlns:a="http://schemas.openxmlformats.org/drawingml/2006/main">
+              <a:graphicData uri="http://schemas.openxmlformats.org/drawingml/2006/picture">
+                <pic:pic xmlns:pic="http://schemas.openxmlformats.org/drawingml/2006/picture">
+                  <pic:nvPicPr>
+                    <pic:cNvPr id="1" name=""/>
+                    <pic:cNvPicPr/>
+                  </pic:nvPicPr>
+                  <pic:blipFill>
+                    <a:blip r:embed="rId18">
                       <a:extLst>
                         <a:ext uri="{28A0092B-C50C-407E-A947-70E740481C1C}">
                           <a14:useLocalDpi xmlns:a14="http://schemas.microsoft.com/office/drawing/2010/main" val="0"/>
                         </a:ext>
                       </a:extLst>
                     </a:blip>
-                    <a:srcRect/>
                     <a:stretch>
                       <a:fillRect/>
                     </a:stretch>
                   </pic:blipFill>
-                  <pic:spPr bwMode="auto">
+                  <pic:spPr>
                     <a:xfrm>
                       <a:off x="0" y="0"/>
-                      <a:ext cx="6705600" cy="4595495"/>
+                      <a:ext cx="6798310" cy="5550535"/>
                     </a:xfrm>
                     <a:prstGeom prst="rect">
                       <a:avLst/>
                     </a:prstGeom>
-                    <a:noFill/>
                   </pic:spPr>
                 </pic:pic>
               </a:graphicData>
@@ -18188,97 +18234,18 @@
           <w:szCs w:val="26"/>
           <w:lang w:val="vi-VN"/>
         </w:rPr>
-        <w:t>5.2. Sơ đồ lớp</w:t>
-      </w:r>
-      <w:bookmarkEnd w:id="41"/>
-      <w:bookmarkEnd w:id="42"/>
-    </w:p>
-    <w:p>
-      <w:pPr>
-        <w:pStyle w:val="Heading3"/>
-        <w:spacing w:line="276" w:lineRule="auto"/>
-        <w:jc w:val="left"/>
+        <w:t>5.3</w:t>
+      </w:r>
+      <w:r>
         <w:rPr>
           <w:rFonts w:asciiTheme="majorHAnsi" w:hAnsiTheme="majorHAnsi" w:cstheme="majorHAnsi"/>
           <w:sz w:val="26"/>
           <w:szCs w:val="26"/>
           <w:lang w:val="vi-VN"/>
         </w:rPr>
-      </w:pPr>
-      <w:bookmarkStart w:id="43" w:name="_Toc129552377"/>
-      <w:bookmarkStart w:id="44" w:name="_Toc129552444"/>
-      <w:r>
-        <w:rPr>
-          <w:rFonts w:asciiTheme="majorHAnsi" w:hAnsiTheme="majorHAnsi" w:cstheme="majorHAnsi"/>
-          <w:noProof/>
-          <w:sz w:val="26"/>
-          <w:szCs w:val="26"/>
-          <w:lang w:eastAsia="vi-VN"/>
-        </w:rPr>
-        <w:lastRenderedPageBreak/>
-        <w:drawing>
-          <wp:anchor distT="0" distB="0" distL="114300" distR="114300" simplePos="0" relativeHeight="251669504" behindDoc="0" locked="0" layoutInCell="1" allowOverlap="1" wp14:anchorId="22AA1758" wp14:editId="724E41BD">
-            <wp:simplePos x="0" y="0"/>
-            <wp:positionH relativeFrom="margin">
-              <wp:posOffset>-747705</wp:posOffset>
-            </wp:positionH>
-            <wp:positionV relativeFrom="paragraph">
-              <wp:posOffset>314754</wp:posOffset>
-            </wp:positionV>
-            <wp:extent cx="7154545" cy="5613400"/>
-            <wp:effectExtent l="0" t="0" r="8255" b="6350"/>
-            <wp:wrapTopAndBottom/>
-            <wp:docPr id="3" name="Picture 3"/>
-            <wp:cNvGraphicFramePr>
-              <a:graphicFrameLocks xmlns:a="http://schemas.openxmlformats.org/drawingml/2006/main" noChangeAspect="1"/>
-            </wp:cNvGraphicFramePr>
-            <a:graphic xmlns:a="http://schemas.openxmlformats.org/drawingml/2006/main">
-              <a:graphicData uri="http://schemas.openxmlformats.org/drawingml/2006/picture">
-                <pic:pic xmlns:pic="http://schemas.openxmlformats.org/drawingml/2006/picture">
-                  <pic:nvPicPr>
-                    <pic:cNvPr id="1" name=""/>
-                    <pic:cNvPicPr/>
-                  </pic:nvPicPr>
-                  <pic:blipFill rotWithShape="1">
-                    <a:blip r:embed="rId18">
-                      <a:extLst>
-                        <a:ext uri="{28A0092B-C50C-407E-A947-70E740481C1C}">
-                          <a14:useLocalDpi xmlns:a14="http://schemas.microsoft.com/office/drawing/2010/main" val="0"/>
-                        </a:ext>
-                      </a:extLst>
-                    </a:blip>
-                    <a:srcRect l="20975" t="20558" r="22095"/>
-                    <a:stretch/>
-                  </pic:blipFill>
-                  <pic:spPr bwMode="auto">
-                    <a:xfrm>
-                      <a:off x="0" y="0"/>
-                      <a:ext cx="7154545" cy="5613400"/>
-                    </a:xfrm>
-                    <a:prstGeom prst="rect">
-                      <a:avLst/>
-                    </a:prstGeom>
-                    <a:ln>
-                      <a:noFill/>
-                    </a:ln>
-                    <a:extLst>
-                      <a:ext uri="{53640926-AAD7-44D8-BBD7-CCE9431645EC}">
-                        <a14:shadowObscured xmlns:a14="http://schemas.microsoft.com/office/drawing/2010/main"/>
-                      </a:ext>
-                    </a:extLst>
-                  </pic:spPr>
-                </pic:pic>
-              </a:graphicData>
-            </a:graphic>
-            <wp14:sizeRelH relativeFrom="margin">
-              <wp14:pctWidth>0</wp14:pctWidth>
-            </wp14:sizeRelH>
-            <wp14:sizeRelV relativeFrom="margin">
-              <wp14:pctHeight>0</wp14:pctHeight>
-            </wp14:sizeRelV>
-          </wp:anchor>
-        </w:drawing>
-      </w:r>
+        <w:t>. Mô hình quan hệ</w:t>
+      </w:r>
+      <w:bookmarkEnd w:id="43"/>
       <w:r>
         <w:rPr>
           <w:rFonts w:asciiTheme="majorHAnsi" w:hAnsiTheme="majorHAnsi" w:cstheme="majorHAnsi"/>
@@ -18286,41 +18253,22 @@
           <w:szCs w:val="26"/>
           <w:lang w:val="vi-VN"/>
         </w:rPr>
-        <w:t>5.3</w:t>
-      </w:r>
-      <w:r>
-        <w:rPr>
-          <w:rFonts w:asciiTheme="majorHAnsi" w:hAnsiTheme="majorHAnsi" w:cstheme="majorHAnsi"/>
-          <w:sz w:val="26"/>
-          <w:szCs w:val="26"/>
-          <w:lang w:val="vi-VN"/>
-        </w:rPr>
-        <w:t>. Mô hình quan hệ</w:t>
-      </w:r>
-      <w:r>
-        <w:rPr>
-          <w:rFonts w:asciiTheme="majorHAnsi" w:hAnsiTheme="majorHAnsi" w:cstheme="majorHAnsi"/>
-          <w:sz w:val="26"/>
-          <w:szCs w:val="26"/>
-          <w:lang w:val="vi-VN"/>
-        </w:rPr>
         <w:t xml:space="preserve"> </w:t>
       </w:r>
-      <w:r>
-        <w:rPr>
-          <w:rFonts w:asciiTheme="majorHAnsi" w:hAnsiTheme="majorHAnsi" w:cstheme="majorHAnsi"/>
-          <w:color w:val="FF0000"/>
-          <w:sz w:val="26"/>
-          <w:szCs w:val="26"/>
-          <w:lang w:val="vi-VN"/>
-        </w:rPr>
-        <w:t>(Chưa sửa)</w:t>
-      </w:r>
-      <w:bookmarkEnd w:id="43"/>
       <w:bookmarkEnd w:id="44"/>
     </w:p>
     <w:p>
       <w:pPr>
+        <w:spacing w:line="276" w:lineRule="auto"/>
+        <w:rPr>
+          <w:rFonts w:asciiTheme="majorHAnsi" w:hAnsiTheme="majorHAnsi" w:cstheme="majorHAnsi"/>
+          <w:sz w:val="26"/>
+          <w:szCs w:val="26"/>
+        </w:rPr>
+      </w:pPr>
+    </w:p>
+    <w:p>
+      <w:pPr>
         <w:pStyle w:val="Heading2"/>
         <w:spacing w:line="276" w:lineRule="auto"/>
         <w:rPr>
@@ -18330,7 +18278,7 @@
         </w:rPr>
       </w:pPr>
       <w:bookmarkStart w:id="45" w:name="_Toc129552378"/>
-      <w:bookmarkStart w:id="46" w:name="_Toc129552445"/>
+      <w:bookmarkStart w:id="46" w:name="_Toc129584877"/>
       <w:r>
         <w:rPr>
           <w:rFonts w:cstheme="majorHAnsi"/>
@@ -18381,7 +18329,7 @@
         </w:rPr>
       </w:pPr>
       <w:bookmarkStart w:id="47" w:name="_Toc129552379"/>
-      <w:bookmarkStart w:id="48" w:name="_Toc129552446"/>
+      <w:bookmarkStart w:id="48" w:name="_Toc129584878"/>
       <w:r>
         <w:rPr>
           <w:rFonts w:asciiTheme="majorHAnsi" w:hAnsiTheme="majorHAnsi" w:cstheme="majorHAnsi"/>
@@ -19310,20 +19258,6 @@
         <w:jc w:val="both"/>
         <w:rPr>
           <w:rFonts w:asciiTheme="majorHAnsi" w:hAnsiTheme="majorHAnsi" w:cstheme="majorHAnsi"/>
-          <w:b/>
-          <w:bCs/>
-          <w:sz w:val="26"/>
-          <w:szCs w:val="26"/>
-        </w:rPr>
-      </w:pPr>
-    </w:p>
-    <w:p>
-      <w:pPr>
-        <w:pStyle w:val="ListParagraph"/>
-        <w:spacing w:line="276" w:lineRule="auto"/>
-        <w:jc w:val="both"/>
-        <w:rPr>
-          <w:rFonts w:asciiTheme="majorHAnsi" w:hAnsiTheme="majorHAnsi" w:cstheme="majorHAnsi"/>
           <w:sz w:val="26"/>
           <w:szCs w:val="26"/>
         </w:rPr>
@@ -22630,18 +22564,55 @@
         <w:jc w:val="both"/>
         <w:rPr>
           <w:rFonts w:asciiTheme="majorHAnsi" w:hAnsiTheme="majorHAnsi" w:cstheme="majorHAnsi"/>
-          <w:sz w:val="26"/>
-          <w:szCs w:val="26"/>
-        </w:rPr>
-      </w:pPr>
-      <w:r>
-        <w:rPr>
-          <w:rFonts w:asciiTheme="majorHAnsi" w:hAnsiTheme="majorHAnsi" w:cstheme="majorHAnsi"/>
           <w:b/>
           <w:bCs/>
           <w:sz w:val="26"/>
           <w:szCs w:val="26"/>
         </w:rPr>
+      </w:pPr>
+    </w:p>
+    <w:p>
+      <w:pPr>
+        <w:spacing w:line="276" w:lineRule="auto"/>
+        <w:rPr>
+          <w:rFonts w:asciiTheme="majorHAnsi" w:hAnsiTheme="majorHAnsi" w:cstheme="majorHAnsi"/>
+          <w:b/>
+          <w:bCs/>
+          <w:sz w:val="26"/>
+          <w:szCs w:val="26"/>
+        </w:rPr>
+      </w:pPr>
+      <w:r>
+        <w:rPr>
+          <w:rFonts w:asciiTheme="majorHAnsi" w:hAnsiTheme="majorHAnsi" w:cstheme="majorHAnsi"/>
+          <w:b/>
+          <w:bCs/>
+          <w:sz w:val="26"/>
+          <w:szCs w:val="26"/>
+        </w:rPr>
+        <w:br w:type="page"/>
+      </w:r>
+    </w:p>
+    <w:p>
+      <w:pPr>
+        <w:pStyle w:val="ListParagraph"/>
+        <w:spacing w:line="276" w:lineRule="auto"/>
+        <w:jc w:val="both"/>
+        <w:rPr>
+          <w:rFonts w:asciiTheme="majorHAnsi" w:hAnsiTheme="majorHAnsi" w:cstheme="majorHAnsi"/>
+          <w:sz w:val="26"/>
+          <w:szCs w:val="26"/>
+        </w:rPr>
+      </w:pPr>
+      <w:r>
+        <w:rPr>
+          <w:rFonts w:asciiTheme="majorHAnsi" w:hAnsiTheme="majorHAnsi" w:cstheme="majorHAnsi"/>
+          <w:b/>
+          <w:bCs/>
+          <w:sz w:val="26"/>
+          <w:szCs w:val="26"/>
+        </w:rPr>
+        <w:lastRenderedPageBreak/>
         <w:t xml:space="preserve">Bảng </w:t>
       </w:r>
       <w:r>
@@ -23161,7 +23132,6 @@
           <w:sz w:val="26"/>
           <w:szCs w:val="26"/>
         </w:rPr>
-        <w:lastRenderedPageBreak/>
         <w:t>Bả</w:t>
       </w:r>
       <w:r>
@@ -26847,18 +26817,55 @@
         <w:jc w:val="both"/>
         <w:rPr>
           <w:rFonts w:asciiTheme="majorHAnsi" w:hAnsiTheme="majorHAnsi" w:cstheme="majorHAnsi"/>
-          <w:sz w:val="26"/>
-          <w:szCs w:val="26"/>
-        </w:rPr>
-      </w:pPr>
-      <w:r>
-        <w:rPr>
-          <w:rFonts w:asciiTheme="majorHAnsi" w:hAnsiTheme="majorHAnsi" w:cstheme="majorHAnsi"/>
           <w:b/>
           <w:bCs/>
           <w:sz w:val="26"/>
           <w:szCs w:val="26"/>
         </w:rPr>
+      </w:pPr>
+    </w:p>
+    <w:p>
+      <w:pPr>
+        <w:spacing w:line="276" w:lineRule="auto"/>
+        <w:rPr>
+          <w:rFonts w:asciiTheme="majorHAnsi" w:hAnsiTheme="majorHAnsi" w:cstheme="majorHAnsi"/>
+          <w:b/>
+          <w:bCs/>
+          <w:sz w:val="26"/>
+          <w:szCs w:val="26"/>
+        </w:rPr>
+      </w:pPr>
+      <w:r>
+        <w:rPr>
+          <w:rFonts w:asciiTheme="majorHAnsi" w:hAnsiTheme="majorHAnsi" w:cstheme="majorHAnsi"/>
+          <w:b/>
+          <w:bCs/>
+          <w:sz w:val="26"/>
+          <w:szCs w:val="26"/>
+        </w:rPr>
+        <w:br w:type="page"/>
+      </w:r>
+    </w:p>
+    <w:p>
+      <w:pPr>
+        <w:pStyle w:val="ListParagraph"/>
+        <w:spacing w:line="276" w:lineRule="auto"/>
+        <w:jc w:val="both"/>
+        <w:rPr>
+          <w:rFonts w:asciiTheme="majorHAnsi" w:hAnsiTheme="majorHAnsi" w:cstheme="majorHAnsi"/>
+          <w:sz w:val="26"/>
+          <w:szCs w:val="26"/>
+        </w:rPr>
+      </w:pPr>
+      <w:r>
+        <w:rPr>
+          <w:rFonts w:asciiTheme="majorHAnsi" w:hAnsiTheme="majorHAnsi" w:cstheme="majorHAnsi"/>
+          <w:b/>
+          <w:bCs/>
+          <w:sz w:val="26"/>
+          <w:szCs w:val="26"/>
+        </w:rPr>
+        <w:lastRenderedPageBreak/>
         <w:t>Bả</w:t>
       </w:r>
       <w:r>
@@ -27870,18 +27877,6 @@
     </w:tbl>
     <w:p>
       <w:pPr>
-        <w:spacing w:line="276" w:lineRule="auto"/>
-        <w:jc w:val="both"/>
-        <w:rPr>
-          <w:rFonts w:asciiTheme="majorHAnsi" w:hAnsiTheme="majorHAnsi" w:cstheme="majorHAnsi"/>
-          <w:b/>
-          <w:sz w:val="26"/>
-          <w:szCs w:val="26"/>
-        </w:rPr>
-      </w:pPr>
-    </w:p>
-    <w:p>
-      <w:pPr>
         <w:pStyle w:val="ListParagraph"/>
         <w:spacing w:line="276" w:lineRule="auto"/>
         <w:jc w:val="both"/>
@@ -27899,7 +27894,6 @@
           <w:sz w:val="26"/>
           <w:szCs w:val="26"/>
         </w:rPr>
-        <w:lastRenderedPageBreak/>
         <w:t>Bảng PhieuNhaps</w:t>
       </w:r>
       <w:r>
@@ -29501,7 +29495,6 @@
         </w:rPr>
       </w:pPr>
       <w:bookmarkStart w:id="49" w:name="_Toc129552380"/>
-      <w:bookmarkStart w:id="50" w:name="_Toc129552447"/>
     </w:p>
     <w:p>
       <w:pPr>
@@ -29514,27 +29507,26 @@
           <w:szCs w:val="26"/>
         </w:rPr>
       </w:pPr>
+      <w:bookmarkStart w:id="50" w:name="_Toc129584879"/>
       <w:r>
         <w:rPr>
           <w:rFonts w:asciiTheme="majorHAnsi" w:hAnsiTheme="majorHAnsi" w:cstheme="majorHAnsi"/>
           <w:noProof/>
-          <w:sz w:val="26"/>
-          <w:szCs w:val="26"/>
           <w:lang w:eastAsia="vi-VN"/>
         </w:rPr>
         <w:drawing>
-          <wp:anchor distT="0" distB="0" distL="114300" distR="114300" simplePos="0" relativeHeight="251673600" behindDoc="0" locked="0" layoutInCell="1" allowOverlap="1" wp14:anchorId="3F3CE765" wp14:editId="1E85F1B9">
+          <wp:anchor distT="0" distB="0" distL="114300" distR="114300" simplePos="0" relativeHeight="251675648" behindDoc="0" locked="0" layoutInCell="1" allowOverlap="1" wp14:anchorId="11E788C1" wp14:editId="7A7608EF">
             <wp:simplePos x="0" y="0"/>
             <wp:positionH relativeFrom="margin">
-              <wp:posOffset>-669925</wp:posOffset>
+              <wp:posOffset>-692150</wp:posOffset>
             </wp:positionH>
             <wp:positionV relativeFrom="paragraph">
-              <wp:posOffset>339223</wp:posOffset>
+              <wp:posOffset>221615</wp:posOffset>
             </wp:positionV>
-            <wp:extent cx="7032625" cy="4879975"/>
-            <wp:effectExtent l="0" t="0" r="0" b="0"/>
+            <wp:extent cx="7043420" cy="5446395"/>
+            <wp:effectExtent l="0" t="0" r="5080" b="1905"/>
             <wp:wrapTopAndBottom/>
-            <wp:docPr id="9" name="Picture 9"/>
+            <wp:docPr id="10" name="Picture 10"/>
             <wp:cNvGraphicFramePr>
               <a:graphicFrameLocks xmlns:a="http://schemas.openxmlformats.org/drawingml/2006/main" noChangeAspect="1"/>
             </wp:cNvGraphicFramePr>
@@ -29560,7 +29552,7 @@
                   <pic:spPr>
                     <a:xfrm>
                       <a:off x="0" y="0"/>
-                      <a:ext cx="7032625" cy="4879975"/>
+                      <a:ext cx="7043420" cy="5446395"/>
                     </a:xfrm>
                     <a:prstGeom prst="rect">
                       <a:avLst/>
@@ -29591,15 +29583,26 @@
     </w:p>
     <w:p>
       <w:pPr>
-        <w:spacing w:line="276" w:lineRule="auto"/>
-        <w:jc w:val="both"/>
-        <w:rPr>
-          <w:rFonts w:asciiTheme="majorHAnsi" w:hAnsiTheme="majorHAnsi" w:cstheme="majorHAnsi"/>
-          <w:b/>
-          <w:sz w:val="26"/>
-          <w:szCs w:val="26"/>
-        </w:rPr>
-      </w:pPr>
+        <w:rPr>
+          <w:rFonts w:asciiTheme="majorHAnsi" w:hAnsiTheme="majorHAnsi" w:cstheme="majorHAnsi"/>
+          <w:lang w:val="en-US"/>
+        </w:rPr>
+      </w:pPr>
+    </w:p>
+    <w:p>
+      <w:pPr>
+        <w:rPr>
+          <w:rFonts w:asciiTheme="majorHAnsi" w:hAnsiTheme="majorHAnsi" w:cstheme="majorHAnsi"/>
+          <w:lang w:val="en-US"/>
+        </w:rPr>
+      </w:pPr>
+      <w:r>
+        <w:rPr>
+          <w:rFonts w:asciiTheme="majorHAnsi" w:hAnsiTheme="majorHAnsi" w:cstheme="majorHAnsi"/>
+          <w:lang w:val="en-US"/>
+        </w:rPr>
+        <w:br w:type="page"/>
+      </w:r>
     </w:p>
     <w:p>
       <w:pPr>
@@ -29615,7 +29618,7 @@
         </w:rPr>
       </w:pPr>
       <w:bookmarkStart w:id="51" w:name="_Toc129552381"/>
-      <w:bookmarkStart w:id="52" w:name="_Toc129552448"/>
+      <w:bookmarkStart w:id="52" w:name="_Toc129584880"/>
       <w:r>
         <w:rPr>
           <w:rFonts w:cstheme="majorHAnsi"/>
@@ -29632,25 +29635,21 @@
     </w:p>
     <w:p>
       <w:pPr>
-        <w:pStyle w:val="Heading1"/>
+        <w:pStyle w:val="Heading2"/>
         <w:spacing w:line="276" w:lineRule="auto"/>
         <w:rPr>
           <w:rFonts w:cstheme="majorHAnsi"/>
           <w:b/>
           <w:color w:val="auto"/>
-          <w:sz w:val="26"/>
-          <w:szCs w:val="26"/>
         </w:rPr>
       </w:pPr>
       <w:bookmarkStart w:id="53" w:name="_Toc129552382"/>
-      <w:bookmarkStart w:id="54" w:name="_Toc129552449"/>
+      <w:bookmarkStart w:id="54" w:name="_Toc129584881"/>
       <w:r>
         <w:rPr>
           <w:rFonts w:cstheme="majorHAnsi"/>
           <w:b/>
           <w:color w:val="auto"/>
-          <w:sz w:val="26"/>
-          <w:szCs w:val="26"/>
         </w:rPr>
         <w:t xml:space="preserve">1. </w:t>
       </w:r>
@@ -29659,8 +29658,6 @@
           <w:rFonts w:cstheme="majorHAnsi"/>
           <w:b/>
           <w:color w:val="auto"/>
-          <w:sz w:val="26"/>
-          <w:szCs w:val="26"/>
         </w:rPr>
         <w:t>CÔNG CỤ</w:t>
       </w:r>
@@ -29680,7 +29677,7 @@
         </w:rPr>
       </w:pPr>
       <w:bookmarkStart w:id="55" w:name="_Toc129552383"/>
-      <w:bookmarkStart w:id="56" w:name="_Toc129552450"/>
+      <w:bookmarkStart w:id="56" w:name="_Toc129584882"/>
       <w:r>
         <w:rPr>
           <w:rFonts w:asciiTheme="majorHAnsi" w:hAnsiTheme="majorHAnsi" w:cstheme="majorHAnsi"/>
@@ -30306,7 +30303,7 @@
         </w:rPr>
       </w:pPr>
       <w:bookmarkStart w:id="57" w:name="_Toc129552384"/>
-      <w:bookmarkStart w:id="58" w:name="_Toc129552451"/>
+      <w:bookmarkStart w:id="58" w:name="_Toc129584883"/>
       <w:r>
         <w:rPr>
           <w:rStyle w:val="eop"/>
@@ -30316,7 +30313,6 @@
           <w:szCs w:val="26"/>
           <w:lang w:val="vi-VN"/>
         </w:rPr>
-        <w:lastRenderedPageBreak/>
         <w:t xml:space="preserve">1.2. SQL </w:t>
       </w:r>
       <w:r>
@@ -30355,6 +30351,7 @@
           <w:szCs w:val="26"/>
           <w:lang w:val="vi-VN"/>
         </w:rPr>
+        <w:lastRenderedPageBreak/>
         <w:t>SQL Server là một phần mềm hệ quản trị cơ sở dữ liệu (DBMS) của Microsoft, được sử dụng rộng rãi trong các ứng dụng doanh nghiệp và trang web. Công dụng chính của SQL Server là quản lý cơ sở dữ liệu, lưu trữ, truy xuất và xử lý dữ liệu.</w:t>
       </w:r>
       <w:r>
@@ -30608,7 +30605,7 @@
         </w:rPr>
       </w:pPr>
       <w:bookmarkStart w:id="59" w:name="_Toc129552385"/>
-      <w:bookmarkStart w:id="60" w:name="_Toc129552452"/>
+      <w:bookmarkStart w:id="60" w:name="_Toc129584884"/>
       <w:r>
         <w:rPr>
           <w:rFonts w:asciiTheme="majorHAnsi" w:hAnsiTheme="majorHAnsi" w:cstheme="majorHAnsi"/>
@@ -30893,6 +30890,7 @@
     </w:p>
     <w:p>
       <w:pPr>
+        <w:spacing w:line="276" w:lineRule="auto"/>
         <w:rPr>
           <w:rStyle w:val="eop"/>
           <w:rFonts w:asciiTheme="majorHAnsi" w:eastAsia="Times New Roman" w:hAnsiTheme="majorHAnsi" w:cstheme="majorHAnsi"/>
@@ -30923,7 +30921,7 @@
         </w:rPr>
       </w:pPr>
       <w:bookmarkStart w:id="61" w:name="_Toc129552386"/>
-      <w:bookmarkStart w:id="62" w:name="_Toc129552453"/>
+      <w:bookmarkStart w:id="62" w:name="_Toc129584885"/>
       <w:r>
         <w:rPr>
           <w:rFonts w:asciiTheme="majorHAnsi" w:hAnsiTheme="majorHAnsi" w:cstheme="majorHAnsi"/>
@@ -31157,7 +31155,7 @@
         </w:rPr>
       </w:pPr>
       <w:bookmarkStart w:id="63" w:name="_Toc129552387"/>
-      <w:bookmarkStart w:id="64" w:name="_Toc129552454"/>
+      <w:bookmarkStart w:id="64" w:name="_Toc129584886"/>
       <w:r>
         <w:rPr>
           <w:rFonts w:asciiTheme="majorHAnsi" w:hAnsiTheme="majorHAnsi" w:cstheme="majorHAnsi"/>
@@ -31449,7 +31447,7 @@
         </w:rPr>
       </w:pPr>
       <w:bookmarkStart w:id="65" w:name="_Toc129552388"/>
-      <w:bookmarkStart w:id="66" w:name="_Toc129552455"/>
+      <w:bookmarkStart w:id="66" w:name="_Toc129584887"/>
       <w:r>
         <w:rPr>
           <w:rFonts w:cstheme="majorHAnsi"/>
@@ -31479,15 +31477,17 @@
           <w:rFonts w:asciiTheme="majorHAnsi" w:hAnsiTheme="majorHAnsi" w:cstheme="majorHAnsi"/>
           <w:sz w:val="26"/>
           <w:szCs w:val="26"/>
+          <w:lang w:val="vi-VN"/>
         </w:rPr>
       </w:pPr>
       <w:bookmarkStart w:id="67" w:name="_Toc129552389"/>
-      <w:bookmarkStart w:id="68" w:name="_Toc129552456"/>
-      <w:r>
-        <w:rPr>
-          <w:rFonts w:asciiTheme="majorHAnsi" w:hAnsiTheme="majorHAnsi" w:cstheme="majorHAnsi"/>
-          <w:sz w:val="26"/>
-          <w:szCs w:val="26"/>
+      <w:bookmarkStart w:id="68" w:name="_Toc129584888"/>
+      <w:r>
+        <w:rPr>
+          <w:rFonts w:asciiTheme="majorHAnsi" w:hAnsiTheme="majorHAnsi" w:cstheme="majorHAnsi"/>
+          <w:sz w:val="26"/>
+          <w:szCs w:val="26"/>
+          <w:lang w:val="vi-VN"/>
         </w:rPr>
         <w:t>2.1. JQuery</w:t>
       </w:r>
@@ -31681,16 +31681,18 @@
           <w:rFonts w:asciiTheme="majorHAnsi" w:hAnsiTheme="majorHAnsi" w:cstheme="majorHAnsi"/>
           <w:sz w:val="26"/>
           <w:szCs w:val="26"/>
+          <w:lang w:val="vi-VN"/>
         </w:rPr>
       </w:pPr>
       <w:bookmarkStart w:id="69" w:name="_Toc129552390"/>
-      <w:bookmarkStart w:id="70" w:name="_Toc129552457"/>
+      <w:bookmarkStart w:id="70" w:name="_Toc129584889"/>
       <w:r>
         <w:rPr>
           <w:rStyle w:val="normaltextrun"/>
           <w:rFonts w:asciiTheme="majorHAnsi" w:hAnsiTheme="majorHAnsi" w:cstheme="majorHAnsi"/>
           <w:sz w:val="26"/>
           <w:szCs w:val="26"/>
+          <w:lang w:val="vi-VN"/>
         </w:rPr>
         <w:t>2.2. CSS/ BOOTSTRAP</w:t>
       </w:r>
@@ -31957,7 +31959,7 @@
         </w:rPr>
       </w:pPr>
       <w:bookmarkStart w:id="71" w:name="_Toc129552391"/>
-      <w:bookmarkStart w:id="72" w:name="_Toc129552458"/>
+      <w:bookmarkStart w:id="72" w:name="_Toc129584890"/>
       <w:r>
         <w:rPr>
           <w:rStyle w:val="eop"/>
@@ -32263,6 +32265,7 @@
         <w:t> </w:t>
       </w:r>
     </w:p>
+    <w:bookmarkEnd w:id="0"/>
     <w:p>
       <w:pPr>
         <w:spacing w:line="276" w:lineRule="auto"/>
@@ -32324,6 +32327,7 @@
         <w:docPartUnique/>
       </w:docPartObj>
     </w:sdtPr>
+    <w:sdtEndPr/>
     <w:sdtContent>
       <w:p>
         <w:pPr>
@@ -32346,7 +32350,7 @@
           <w:rPr>
             <w:noProof/>
           </w:rPr>
-          <w:t>13</w:t>
+          <w:t>3</w:t>
         </w:r>
         <w:r>
           <w:rPr>
@@ -46206,558 +46210,6 @@
 </dgm:styleDef>
 </file>
 
-<file path=word/glossary/document.xml><?xml version="1.0" encoding="utf-8"?>
-<w:glossaryDocument xmlns:wpc="http://schemas.microsoft.com/office/word/2010/wordprocessingCanvas" xmlns:cx="http://schemas.microsoft.com/office/drawing/2014/chartex" xmlns:mc="http://schemas.openxmlformats.org/markup-compatibility/2006" xmlns:o="urn:schemas-microsoft-com:office:office" xmlns:r="http://schemas.openxmlformats.org/officeDocument/2006/relationships" xmlns:m="http://schemas.openxmlformats.org/officeDocument/2006/math" xmlns:v="urn:schemas-microsoft-com:vml" xmlns:wp14="http://schemas.microsoft.com/office/word/2010/wordprocessingDrawing" xmlns:wp="http://schemas.openxmlformats.org/drawingml/2006/wordprocessingDrawing" xmlns:w10="urn:schemas-microsoft-com:office:word" xmlns:w="http://schemas.openxmlformats.org/wordprocessingml/2006/main" xmlns:w14="http://schemas.microsoft.com/office/word/2010/wordml" xmlns:w15="http://schemas.microsoft.com/office/word/2012/wordml" xmlns:w16se="http://schemas.microsoft.com/office/word/2015/wordml/symex" xmlns:wpg="http://schemas.microsoft.com/office/word/2010/wordprocessingGroup" xmlns:wpi="http://schemas.microsoft.com/office/word/2010/wordprocessingInk" xmlns:wne="http://schemas.microsoft.com/office/word/2006/wordml" xmlns:wps="http://schemas.microsoft.com/office/word/2010/wordprocessingShape" mc:Ignorable="w14 w15 w16se wp14"/>
-</file>
-
-<file path=word/glossary/fontTable.xml><?xml version="1.0" encoding="utf-8"?>
-<w:fonts xmlns:mc="http://schemas.openxmlformats.org/markup-compatibility/2006" xmlns:r="http://schemas.openxmlformats.org/officeDocument/2006/relationships" xmlns:w="http://schemas.openxmlformats.org/wordprocessingml/2006/main" xmlns:w14="http://schemas.microsoft.com/office/word/2010/wordml" xmlns:w15="http://schemas.microsoft.com/office/word/2012/wordml" xmlns:w16se="http://schemas.microsoft.com/office/word/2015/wordml/symex" mc:Ignorable="w14 w15 w16se">
-  <w:font w:name="Symbol">
-    <w:panose1 w:val="05050102010706020507"/>
-    <w:charset w:val="02"/>
-    <w:family w:val="roman"/>
-    <w:pitch w:val="variable"/>
-    <w:sig w:usb0="00000000" w:usb1="10000000" w:usb2="00000000" w:usb3="00000000" w:csb0="80000000" w:csb1="00000000"/>
-  </w:font>
-  <w:font w:name="Times New Roman">
-    <w:panose1 w:val="02020603050405020304"/>
-    <w:charset w:val="00"/>
-    <w:family w:val="roman"/>
-    <w:pitch w:val="variable"/>
-    <w:sig w:usb0="E0002AFF" w:usb1="C0007843" w:usb2="00000009" w:usb3="00000000" w:csb0="000001FF" w:csb1="00000000"/>
-  </w:font>
-  <w:font w:name="Courier New">
-    <w:panose1 w:val="02070309020205020404"/>
-    <w:charset w:val="A3"/>
-    <w:family w:val="modern"/>
-    <w:pitch w:val="fixed"/>
-    <w:sig w:usb0="E0002EFF" w:usb1="C0007843" w:usb2="00000009" w:usb3="00000000" w:csb0="000001FF" w:csb1="00000000"/>
-  </w:font>
-  <w:font w:name="Wingdings">
-    <w:panose1 w:val="05000000000000000000"/>
-    <w:charset w:val="02"/>
-    <w:family w:val="auto"/>
-    <w:pitch w:val="variable"/>
-    <w:sig w:usb0="00000000" w:usb1="10000000" w:usb2="00000000" w:usb3="00000000" w:csb0="80000000" w:csb1="00000000"/>
-  </w:font>
-  <w:font w:name="Arial">
-    <w:panose1 w:val="020B0604020202020204"/>
-    <w:charset w:val="00"/>
-    <w:family w:val="swiss"/>
-    <w:pitch w:val="variable"/>
-    <w:sig w:usb0="E0002AFF" w:usb1="C0007843" w:usb2="00000009" w:usb3="00000000" w:csb0="000001FF" w:csb1="00000000"/>
-  </w:font>
-  <w:font w:name="VNtimes new roman">
-    <w:altName w:val="Calibri"/>
-    <w:charset w:val="00"/>
-    <w:family w:val="swiss"/>
-    <w:pitch w:val="variable"/>
-    <w:sig w:usb0="00000003" w:usb1="00000000" w:usb2="00000000" w:usb3="00000000" w:csb0="00000001" w:csb1="00000000"/>
-  </w:font>
-  <w:font w:name="Segoe UI">
-    <w:panose1 w:val="020B0502040204020203"/>
-    <w:charset w:val="A3"/>
-    <w:family w:val="swiss"/>
-    <w:pitch w:val="variable"/>
-    <w:sig w:usb0="E4002EFF" w:usb1="C000E47F" w:usb2="00000009" w:usb3="00000000" w:csb0="000001FF" w:csb1="00000000"/>
-  </w:font>
-</w:fonts>
-</file>
-
-<file path=word/glossary/settings.xml><?xml version="1.0" encoding="utf-8"?>
-<w:settings xmlns:mc="http://schemas.openxmlformats.org/markup-compatibility/2006" xmlns:o="urn:schemas-microsoft-com:office:office" xmlns:r="http://schemas.openxmlformats.org/officeDocument/2006/relationships" xmlns:m="http://schemas.openxmlformats.org/officeDocument/2006/math" xmlns:v="urn:schemas-microsoft-com:vml" xmlns:w10="urn:schemas-microsoft-com:office:word" xmlns:w="http://schemas.openxmlformats.org/wordprocessingml/2006/main" xmlns:w14="http://schemas.microsoft.com/office/word/2010/wordml" xmlns:w15="http://schemas.microsoft.com/office/word/2012/wordml" xmlns:w16se="http://schemas.microsoft.com/office/word/2015/wordml/symex" xmlns:sl="http://schemas.openxmlformats.org/schemaLibrary/2006/main" mc:Ignorable="w14 w15 w16se">
-  <w:view w:val="normal"/>
-  <w:defaultTabStop w:val="720"/>
-  <w:characterSpacingControl w:val="doNotCompress"/>
-  <w:compat>
-    <w:useFELayout/>
-    <w:compatSetting w:name="compatibilityMode" w:uri="http://schemas.microsoft.com/office/word" w:val="15"/>
-    <w:compatSetting w:name="overrideTableStyleFontSizeAndJustification" w:uri="http://schemas.microsoft.com/office/word" w:val="1"/>
-    <w:compatSetting w:name="enableOpenTypeFeatures" w:uri="http://schemas.microsoft.com/office/word" w:val="1"/>
-    <w:compatSetting w:name="doNotFlipMirrorIndents" w:uri="http://schemas.microsoft.com/office/word" w:val="1"/>
-    <w:compatSetting w:name="differentiateMultirowTableHeaders" w:uri="http://schemas.microsoft.com/office/word" w:val="1"/>
-  </w:compat>
-  <w:rsids>
-    <w:rsidRoot w:val="002E021C"/>
-    <w:rsid w:val="002E021C"/>
-    <w:rsid w:val="00507669"/>
-  </w:rsids>
-  <m:mathPr>
-    <m:mathFont m:val="Cambria Math"/>
-    <m:brkBin m:val="before"/>
-    <m:brkBinSub m:val="--"/>
-    <m:smallFrac m:val="0"/>
-    <m:dispDef/>
-    <m:lMargin m:val="0"/>
-    <m:rMargin m:val="0"/>
-    <m:defJc m:val="centerGroup"/>
-    <m:wrapIndent m:val="1440"/>
-    <m:intLim m:val="subSup"/>
-    <m:naryLim m:val="undOvr"/>
-  </m:mathPr>
-  <w:themeFontLang w:val="vi-VN"/>
-  <w:clrSchemeMapping w:bg1="light1" w:t1="dark1" w:bg2="light2" w:t2="dark2" w:accent1="accent1" w:accent2="accent2" w:accent3="accent3" w:accent4="accent4" w:accent5="accent5" w:accent6="accent6" w:hyperlink="hyperlink" w:followedHyperlink="followedHyperlink"/>
-  <w:decimalSymbol w:val=","/>
-  <w:listSeparator w:val=","/>
-  <w15:chartTrackingRefBased/>
-</w:settings>
-</file>
-
-<file path=word/glossary/styles.xml><?xml version="1.0" encoding="utf-8"?>
-<w:styles xmlns:mc="http://schemas.openxmlformats.org/markup-compatibility/2006" xmlns:r="http://schemas.openxmlformats.org/officeDocument/2006/relationships" xmlns:w="http://schemas.openxmlformats.org/wordprocessingml/2006/main" xmlns:w14="http://schemas.microsoft.com/office/word/2010/wordml" xmlns:w15="http://schemas.microsoft.com/office/word/2012/wordml" xmlns:w16se="http://schemas.microsoft.com/office/word/2015/wordml/symex" mc:Ignorable="w14 w15 w16se">
-  <w:docDefaults>
-    <w:rPrDefault>
-      <w:rPr>
-        <w:rFonts w:asciiTheme="minorHAnsi" w:eastAsiaTheme="minorEastAsia" w:hAnsiTheme="minorHAnsi" w:cstheme="minorBidi"/>
-        <w:sz w:val="22"/>
-        <w:szCs w:val="22"/>
-        <w:lang w:val="vi-VN" w:eastAsia="vi-VN" w:bidi="ar-SA"/>
-      </w:rPr>
-    </w:rPrDefault>
-    <w:pPrDefault>
-      <w:pPr>
-        <w:spacing w:after="160" w:line="259" w:lineRule="auto"/>
-      </w:pPr>
-    </w:pPrDefault>
-  </w:docDefaults>
-  <w:latentStyles w:defLockedState="0" w:defUIPriority="99" w:defSemiHidden="0" w:defUnhideWhenUsed="0" w:defQFormat="0" w:count="371">
-    <w:lsdException w:name="Normal" w:uiPriority="0" w:qFormat="1"/>
-    <w:lsdException w:name="heading 1" w:uiPriority="9" w:qFormat="1"/>
-    <w:lsdException w:name="heading 2" w:semiHidden="1" w:uiPriority="9" w:unhideWhenUsed="1" w:qFormat="1"/>
-    <w:lsdException w:name="heading 3" w:semiHidden="1" w:uiPriority="9" w:unhideWhenUsed="1" w:qFormat="1"/>
-    <w:lsdException w:name="heading 4" w:semiHidden="1" w:uiPriority="9" w:unhideWhenUsed="1" w:qFormat="1"/>
-    <w:lsdException w:name="heading 5" w:semiHidden="1" w:uiPriority="9" w:unhideWhenUsed="1" w:qFormat="1"/>
-    <w:lsdException w:name="heading 6" w:semiHidden="1" w:uiPriority="9" w:unhideWhenUsed="1" w:qFormat="1"/>
-    <w:lsdException w:name="heading 7" w:semiHidden="1" w:uiPriority="9" w:unhideWhenUsed="1" w:qFormat="1"/>
-    <w:lsdException w:name="heading 8" w:semiHidden="1" w:uiPriority="9" w:unhideWhenUsed="1" w:qFormat="1"/>
-    <w:lsdException w:name="heading 9" w:semiHidden="1" w:uiPriority="9" w:unhideWhenUsed="1" w:qFormat="1"/>
-    <w:lsdException w:name="index 1" w:semiHidden="1" w:unhideWhenUsed="1"/>
-    <w:lsdException w:name="index 2" w:semiHidden="1" w:unhideWhenUsed="1"/>
-    <w:lsdException w:name="index 3" w:semiHidden="1" w:unhideWhenUsed="1"/>
-    <w:lsdException w:name="index 4" w:semiHidden="1" w:unhideWhenUsed="1"/>
-    <w:lsdException w:name="index 5" w:semiHidden="1" w:unhideWhenUsed="1"/>
-    <w:lsdException w:name="index 6" w:semiHidden="1" w:unhideWhenUsed="1"/>
-    <w:lsdException w:name="index 7" w:semiHidden="1" w:unhideWhenUsed="1"/>
-    <w:lsdException w:name="index 8" w:semiHidden="1" w:unhideWhenUsed="1"/>
-    <w:lsdException w:name="index 9" w:semiHidden="1" w:unhideWhenUsed="1"/>
-    <w:lsdException w:name="toc 1" w:semiHidden="1" w:uiPriority="39" w:unhideWhenUsed="1"/>
-    <w:lsdException w:name="toc 2" w:semiHidden="1" w:uiPriority="39" w:unhideWhenUsed="1"/>
-    <w:lsdException w:name="toc 3" w:semiHidden="1" w:uiPriority="39" w:unhideWhenUsed="1"/>
-    <w:lsdException w:name="toc 4" w:semiHidden="1" w:uiPriority="39" w:unhideWhenUsed="1"/>
-    <w:lsdException w:name="toc 5" w:semiHidden="1" w:uiPriority="39" w:unhideWhenUsed="1"/>
-    <w:lsdException w:name="toc 6" w:semiHidden="1" w:uiPriority="39" w:unhideWhenUsed="1"/>
-    <w:lsdException w:name="toc 7" w:semiHidden="1" w:uiPriority="39" w:unhideWhenUsed="1"/>
-    <w:lsdException w:name="toc 8" w:semiHidden="1" w:uiPriority="39" w:unhideWhenUsed="1"/>
-    <w:lsdException w:name="toc 9" w:semiHidden="1" w:uiPriority="39" w:unhideWhenUsed="1"/>
-    <w:lsdException w:name="Normal Indent" w:semiHidden="1" w:unhideWhenUsed="1"/>
-    <w:lsdException w:name="footnote text" w:semiHidden="1" w:unhideWhenUsed="1"/>
-    <w:lsdException w:name="annotation text" w:semiHidden="1" w:unhideWhenUsed="1"/>
-    <w:lsdException w:name="header" w:semiHidden="1" w:unhideWhenUsed="1"/>
-    <w:lsdException w:name="footer" w:semiHidden="1" w:unhideWhenUsed="1"/>
-    <w:lsdException w:name="index heading" w:semiHidden="1" w:unhideWhenUsed="1"/>
-    <w:lsdException w:name="caption" w:semiHidden="1" w:uiPriority="35" w:unhideWhenUsed="1" w:qFormat="1"/>
-    <w:lsdException w:name="table of figures" w:semiHidden="1" w:unhideWhenUsed="1"/>
-    <w:lsdException w:name="envelope address" w:semiHidden="1" w:unhideWhenUsed="1"/>
-    <w:lsdException w:name="envelope return" w:semiHidden="1" w:unhideWhenUsed="1"/>
-    <w:lsdException w:name="footnote reference" w:semiHidden="1" w:unhideWhenUsed="1"/>
-    <w:lsdException w:name="annotation reference" w:semiHidden="1" w:unhideWhenUsed="1"/>
-    <w:lsdException w:name="line number" w:semiHidden="1" w:unhideWhenUsed="1"/>
-    <w:lsdException w:name="page number" w:semiHidden="1" w:unhideWhenUsed="1"/>
-    <w:lsdException w:name="endnote reference" w:semiHidden="1" w:unhideWhenUsed="1"/>
-    <w:lsdException w:name="endnote text" w:semiHidden="1" w:unhideWhenUsed="1"/>
-    <w:lsdException w:name="table of authorities" w:semiHidden="1" w:unhideWhenUsed="1"/>
-    <w:lsdException w:name="macro" w:semiHidden="1" w:unhideWhenUsed="1"/>
-    <w:lsdException w:name="toa heading" w:semiHidden="1" w:unhideWhenUsed="1"/>
-    <w:lsdException w:name="List" w:semiHidden="1" w:unhideWhenUsed="1"/>
-    <w:lsdException w:name="List Bullet" w:semiHidden="1" w:unhideWhenUsed="1"/>
-    <w:lsdException w:name="List Number" w:semiHidden="1" w:unhideWhenUsed="1"/>
-    <w:lsdException w:name="List 2" w:semiHidden="1" w:unhideWhenUsed="1"/>
-    <w:lsdException w:name="List 3" w:semiHidden="1" w:unhideWhenUsed="1"/>
-    <w:lsdException w:name="List 4" w:semiHidden="1" w:unhideWhenUsed="1"/>
-    <w:lsdException w:name="List 5" w:semiHidden="1" w:unhideWhenUsed="1"/>
-    <w:lsdException w:name="List Bullet 2" w:semiHidden="1" w:unhideWhenUsed="1"/>
-    <w:lsdException w:name="List Bullet 3" w:semiHidden="1" w:unhideWhenUsed="1"/>
-    <w:lsdException w:name="List Bullet 4" w:semiHidden="1" w:unhideWhenUsed="1"/>
-    <w:lsdException w:name="List Bullet 5" w:semiHidden="1" w:unhideWhenUsed="1"/>
-    <w:lsdException w:name="List Number 2" w:semiHidden="1" w:unhideWhenUsed="1"/>
-    <w:lsdException w:name="List Number 3" w:semiHidden="1" w:unhideWhenUsed="1"/>
-    <w:lsdException w:name="List Number 4" w:semiHidden="1" w:unhideWhenUsed="1"/>
-    <w:lsdException w:name="List Number 5" w:semiHidden="1" w:unhideWhenUsed="1"/>
-    <w:lsdException w:name="Title" w:uiPriority="10" w:qFormat="1"/>
-    <w:lsdException w:name="Closing" w:semiHidden="1" w:unhideWhenUsed="1"/>
-    <w:lsdException w:name="Signature" w:semiHidden="1" w:unhideWhenUsed="1"/>
-    <w:lsdException w:name="Default Paragraph Font" w:semiHidden="1" w:uiPriority="1" w:unhideWhenUsed="1"/>
-    <w:lsdException w:name="Body Text" w:semiHidden="1" w:unhideWhenUsed="1"/>
-    <w:lsdException w:name="Body Text Indent" w:semiHidden="1" w:unhideWhenUsed="1"/>
-    <w:lsdException w:name="List Continue" w:semiHidden="1" w:unhideWhenUsed="1"/>
-    <w:lsdException w:name="List Continue 2" w:semiHidden="1" w:unhideWhenUsed="1"/>
-    <w:lsdException w:name="List Continue 3" w:semiHidden="1" w:unhideWhenUsed="1"/>
-    <w:lsdException w:name="List Continue 4" w:semiHidden="1" w:unhideWhenUsed="1"/>
-    <w:lsdException w:name="List Continue 5" w:semiHidden="1" w:unhideWhenUsed="1"/>
-    <w:lsdException w:name="Message Header" w:semiHidden="1" w:unhideWhenUsed="1"/>
-    <w:lsdException w:name="Subtitle" w:uiPriority="11" w:qFormat="1"/>
-    <w:lsdException w:name="Salutation" w:semiHidden="1" w:unhideWhenUsed="1"/>
-    <w:lsdException w:name="Date" w:semiHidden="1" w:unhideWhenUsed="1"/>
-    <w:lsdException w:name="Body Text First Indent" w:semiHidden="1" w:unhideWhenUsed="1"/>
-    <w:lsdException w:name="Body Text First Indent 2" w:semiHidden="1" w:unhideWhenUsed="1"/>
-    <w:lsdException w:name="Note Heading" w:semiHidden="1" w:unhideWhenUsed="1"/>
-    <w:lsdException w:name="Body Text 2" w:semiHidden="1" w:unhideWhenUsed="1"/>
-    <w:lsdException w:name="Body Text 3" w:semiHidden="1" w:unhideWhenUsed="1"/>
-    <w:lsdException w:name="Body Text Indent 2" w:semiHidden="1" w:unhideWhenUsed="1"/>
-    <w:lsdException w:name="Body Text Indent 3" w:semiHidden="1" w:unhideWhenUsed="1"/>
-    <w:lsdException w:name="Block Text" w:semiHidden="1" w:unhideWhenUsed="1"/>
-    <w:lsdException w:name="Hyperlink" w:semiHidden="1" w:unhideWhenUsed="1"/>
-    <w:lsdException w:name="FollowedHyperlink" w:semiHidden="1" w:unhideWhenUsed="1"/>
-    <w:lsdException w:name="Strong" w:uiPriority="22" w:qFormat="1"/>
-    <w:lsdException w:name="Emphasis" w:uiPriority="20" w:qFormat="1"/>
-    <w:lsdException w:name="Document Map" w:semiHidden="1" w:unhideWhenUsed="1"/>
-    <w:lsdException w:name="Plain Text" w:semiHidden="1" w:unhideWhenUsed="1"/>
-    <w:lsdException w:name="E-mail Signature" w:semiHidden="1" w:unhideWhenUsed="1"/>
-    <w:lsdException w:name="HTML Top of Form" w:semiHidden="1" w:unhideWhenUsed="1"/>
-    <w:lsdException w:name="HTML Bottom of Form" w:semiHidden="1" w:unhideWhenUsed="1"/>
-    <w:lsdException w:name="Normal (Web)" w:semiHidden="1" w:unhideWhenUsed="1"/>
-    <w:lsdException w:name="HTML Acronym" w:semiHidden="1" w:unhideWhenUsed="1"/>
-    <w:lsdException w:name="HTML Address" w:semiHidden="1" w:unhideWhenUsed="1"/>
-    <w:lsdException w:name="HTML Cite" w:semiHidden="1" w:unhideWhenUsed="1"/>
-    <w:lsdException w:name="HTML Code" w:semiHidden="1" w:unhideWhenUsed="1"/>
-    <w:lsdException w:name="HTML Definition" w:semiHidden="1" w:unhideWhenUsed="1"/>
-    <w:lsdException w:name="HTML Keyboard" w:semiHidden="1" w:unhideWhenUsed="1"/>
-    <w:lsdException w:name="HTML Preformatted" w:semiHidden="1" w:unhideWhenUsed="1"/>
-    <w:lsdException w:name="HTML Sample" w:semiHidden="1" w:unhideWhenUsed="1"/>
-    <w:lsdException w:name="HTML Typewriter" w:semiHidden="1" w:unhideWhenUsed="1"/>
-    <w:lsdException w:name="HTML Variable" w:semiHidden="1" w:unhideWhenUsed="1"/>
-    <w:lsdException w:name="Normal Table" w:semiHidden="1" w:unhideWhenUsed="1"/>
-    <w:lsdException w:name="annotation subject" w:semiHidden="1" w:unhideWhenUsed="1"/>
-    <w:lsdException w:name="No List" w:semiHidden="1" w:unhideWhenUsed="1"/>
-    <w:lsdException w:name="Outline List 1" w:semiHidden="1" w:unhideWhenUsed="1"/>
-    <w:lsdException w:name="Outline List 2" w:semiHidden="1" w:unhideWhenUsed="1"/>
-    <w:lsdException w:name="Outline List 3" w:semiHidden="1" w:unhideWhenUsed="1"/>
-    <w:lsdException w:name="Table Simple 1" w:semiHidden="1" w:unhideWhenUsed="1"/>
-    <w:lsdException w:name="Table Simple 2" w:semiHidden="1" w:unhideWhenUsed="1"/>
-    <w:lsdException w:name="Table Simple 3" w:semiHidden="1" w:unhideWhenUsed="1"/>
-    <w:lsdException w:name="Table Classic 1" w:semiHidden="1" w:unhideWhenUsed="1"/>
-    <w:lsdException w:name="Table Classic 2" w:semiHidden="1" w:unhideWhenUsed="1"/>
-    <w:lsdException w:name="Table Classic 3" w:semiHidden="1" w:unhideWhenUsed="1"/>
-    <w:lsdException w:name="Table Classic 4" w:semiHidden="1" w:unhideWhenUsed="1"/>
-    <w:lsdException w:name="Table Colorful 1" w:semiHidden="1" w:unhideWhenUsed="1"/>
-    <w:lsdException w:name="Table Colorful 2" w:semiHidden="1" w:unhideWhenUsed="1"/>
-    <w:lsdException w:name="Table Colorful 3" w:semiHidden="1" w:unhideWhenUsed="1"/>
-    <w:lsdException w:name="Table Columns 1" w:semiHidden="1" w:unhideWhenUsed="1"/>
-    <w:lsdException w:name="Table Columns 2" w:semiHidden="1" w:unhideWhenUsed="1"/>
-    <w:lsdException w:name="Table Columns 3" w:semiHidden="1" w:unhideWhenUsed="1"/>
-    <w:lsdException w:name="Table Columns 4" w:semiHidden="1" w:unhideWhenUsed="1"/>
-    <w:lsdException w:name="Table Columns 5" w:semiHidden="1" w:unhideWhenUsed="1"/>
-    <w:lsdException w:name="Table Grid 1" w:semiHidden="1" w:unhideWhenUsed="1"/>
-    <w:lsdException w:name="Table Grid 2" w:semiHidden="1" w:unhideWhenUsed="1"/>
-    <w:lsdException w:name="Table Grid 3" w:semiHidden="1" w:unhideWhenUsed="1"/>
-    <w:lsdException w:name="Table Grid 4" w:semiHidden="1" w:unhideWhenUsed="1"/>
-    <w:lsdException w:name="Table Grid 5" w:semiHidden="1" w:unhideWhenUsed="1"/>
-    <w:lsdException w:name="Table Grid 6" w:semiHidden="1" w:unhideWhenUsed="1"/>
-    <w:lsdException w:name="Table Grid 7" w:semiHidden="1" w:unhideWhenUsed="1"/>
-    <w:lsdException w:name="Table Grid 8" w:semiHidden="1" w:unhideWhenUsed="1"/>
-    <w:lsdException w:name="Table List 1" w:semiHidden="1" w:unhideWhenUsed="1"/>
-    <w:lsdException w:name="Table List 2" w:semiHidden="1" w:unhideWhenUsed="1"/>
-    <w:lsdException w:name="Table List 3" w:semiHidden="1" w:unhideWhenUsed="1"/>
-    <w:lsdException w:name="Table List 4" w:semiHidden="1" w:unhideWhenUsed="1"/>
-    <w:lsdException w:name="Table List 5" w:semiHidden="1" w:unhideWhenUsed="1"/>
-    <w:lsdException w:name="Table List 6" w:semiHidden="1" w:unhideWhenUsed="1"/>
-    <w:lsdException w:name="Table List 7" w:semiHidden="1" w:unhideWhenUsed="1"/>
-    <w:lsdException w:name="Table List 8" w:semiHidden="1" w:unhideWhenUsed="1"/>
-    <w:lsdException w:name="Table 3D effects 1" w:semiHidden="1" w:unhideWhenUsed="1"/>
-    <w:lsdException w:name="Table 3D effects 2" w:semiHidden="1" w:unhideWhenUsed="1"/>
-    <w:lsdException w:name="Table 3D effects 3" w:semiHidden="1" w:unhideWhenUsed="1"/>
-    <w:lsdException w:name="Table Contemporary" w:semiHidden="1" w:unhideWhenUsed="1"/>
-    <w:lsdException w:name="Table Elegant" w:semiHidden="1" w:unhideWhenUsed="1"/>
-    <w:lsdException w:name="Table Professional" w:semiHidden="1" w:unhideWhenUsed="1"/>
-    <w:lsdException w:name="Table Subtle 1" w:semiHidden="1" w:unhideWhenUsed="1"/>
-    <w:lsdException w:name="Table Subtle 2" w:semiHidden="1" w:unhideWhenUsed="1"/>
-    <w:lsdException w:name="Table Web 1" w:semiHidden="1" w:unhideWhenUsed="1"/>
-    <w:lsdException w:name="Table Web 2" w:semiHidden="1" w:unhideWhenUsed="1"/>
-    <w:lsdException w:name="Table Web 3" w:semiHidden="1" w:unhideWhenUsed="1"/>
-    <w:lsdException w:name="Balloon Text" w:semiHidden="1" w:unhideWhenUsed="1"/>
-    <w:lsdException w:name="Table Grid" w:uiPriority="39"/>
-    <w:lsdException w:name="Table Theme" w:semiHidden="1" w:unhideWhenUsed="1"/>
-    <w:lsdException w:name="Placeholder Text" w:semiHidden="1"/>
-    <w:lsdException w:name="No Spacing" w:uiPriority="1" w:qFormat="1"/>
-    <w:lsdException w:name="Light Shading" w:uiPriority="60"/>
-    <w:lsdException w:name="Light List" w:uiPriority="61"/>
-    <w:lsdException w:name="Light Grid" w:uiPriority="62"/>
-    <w:lsdException w:name="Medium Shading 1" w:uiPriority="63"/>
-    <w:lsdException w:name="Medium Shading 2" w:uiPriority="64"/>
-    <w:lsdException w:name="Medium List 1" w:uiPriority="65"/>
-    <w:lsdException w:name="Medium List 2" w:uiPriority="66"/>
-    <w:lsdException w:name="Medium Grid 1" w:uiPriority="67"/>
-    <w:lsdException w:name="Medium Grid 2" w:uiPriority="68"/>
-    <w:lsdException w:name="Medium Grid 3" w:uiPriority="69"/>
-    <w:lsdException w:name="Dark List" w:uiPriority="70"/>
-    <w:lsdException w:name="Colorful Shading" w:uiPriority="71"/>
-    <w:lsdException w:name="Colorful List" w:uiPriority="72"/>
-    <w:lsdException w:name="Colorful Grid" w:uiPriority="73"/>
-    <w:lsdException w:name="Light Shading Accent 1" w:uiPriority="60"/>
-    <w:lsdException w:name="Light List Accent 1" w:uiPriority="61"/>
-    <w:lsdException w:name="Light Grid Accent 1" w:uiPriority="62"/>
-    <w:lsdException w:name="Medium Shading 1 Accent 1" w:uiPriority="63"/>
-    <w:lsdException w:name="Medium Shading 2 Accent 1" w:uiPriority="64"/>
-    <w:lsdException w:name="Medium List 1 Accent 1" w:uiPriority="65"/>
-    <w:lsdException w:name="Revision" w:semiHidden="1"/>
-    <w:lsdException w:name="List Paragraph" w:uiPriority="34" w:qFormat="1"/>
-    <w:lsdException w:name="Quote" w:uiPriority="29" w:qFormat="1"/>
-    <w:lsdException w:name="Intense Quote" w:uiPriority="30" w:qFormat="1"/>
-    <w:lsdException w:name="Medium List 2 Accent 1" w:uiPriority="66"/>
-    <w:lsdException w:name="Medium Grid 1 Accent 1" w:uiPriority="67"/>
-    <w:lsdException w:name="Medium Grid 2 Accent 1" w:uiPriority="68"/>
-    <w:lsdException w:name="Medium Grid 3 Accent 1" w:uiPriority="69"/>
-    <w:lsdException w:name="Dark List Accent 1" w:uiPriority="70"/>
-    <w:lsdException w:name="Colorful Shading Accent 1" w:uiPriority="71"/>
-    <w:lsdException w:name="Colorful List Accent 1" w:uiPriority="72"/>
-    <w:lsdException w:name="Colorful Grid Accent 1" w:uiPriority="73"/>
-    <w:lsdException w:name="Light Shading Accent 2" w:uiPriority="60"/>
-    <w:lsdException w:name="Light List Accent 2" w:uiPriority="61"/>
-    <w:lsdException w:name="Light Grid Accent 2" w:uiPriority="62"/>
-    <w:lsdException w:name="Medium Shading 1 Accent 2" w:uiPriority="63"/>
-    <w:lsdException w:name="Medium Shading 2 Accent 2" w:uiPriority="64"/>
-    <w:lsdException w:name="Medium List 1 Accent 2" w:uiPriority="65"/>
-    <w:lsdException w:name="Medium List 2 Accent 2" w:uiPriority="66"/>
-    <w:lsdException w:name="Medium Grid 1 Accent 2" w:uiPriority="67"/>
-    <w:lsdException w:name="Medium Grid 2 Accent 2" w:uiPriority="68"/>
-    <w:lsdException w:name="Medium Grid 3 Accent 2" w:uiPriority="69"/>
-    <w:lsdException w:name="Dark List Accent 2" w:uiPriority="70"/>
-    <w:lsdException w:name="Colorful Shading Accent 2" w:uiPriority="71"/>
-    <w:lsdException w:name="Colorful List Accent 2" w:uiPriority="72"/>
-    <w:lsdException w:name="Colorful Grid Accent 2" w:uiPriority="73"/>
-    <w:lsdException w:name="Light Shading Accent 3" w:uiPriority="60"/>
-    <w:lsdException w:name="Light List Accent 3" w:uiPriority="61"/>
-    <w:lsdException w:name="Light Grid Accent 3" w:uiPriority="62"/>
-    <w:lsdException w:name="Medium Shading 1 Accent 3" w:uiPriority="63"/>
-    <w:lsdException w:name="Medium Shading 2 Accent 3" w:uiPriority="64"/>
-    <w:lsdException w:name="Medium List 1 Accent 3" w:uiPriority="65"/>
-    <w:lsdException w:name="Medium List 2 Accent 3" w:uiPriority="66"/>
-    <w:lsdException w:name="Medium Grid 1 Accent 3" w:uiPriority="67"/>
-    <w:lsdException w:name="Medium Grid 2 Accent 3" w:uiPriority="68"/>
-    <w:lsdException w:name="Medium Grid 3 Accent 3" w:uiPriority="69"/>
-    <w:lsdException w:name="Dark List Accent 3" w:uiPriority="70"/>
-    <w:lsdException w:name="Colorful Shading Accent 3" w:uiPriority="71"/>
-    <w:lsdException w:name="Colorful List Accent 3" w:uiPriority="72"/>
-    <w:lsdException w:name="Colorful Grid Accent 3" w:uiPriority="73"/>
-    <w:lsdException w:name="Light Shading Accent 4" w:uiPriority="60"/>
-    <w:lsdException w:name="Light List Accent 4" w:uiPriority="61"/>
-    <w:lsdException w:name="Light Grid Accent 4" w:uiPriority="62"/>
-    <w:lsdException w:name="Medium Shading 1 Accent 4" w:uiPriority="63"/>
-    <w:lsdException w:name="Medium Shading 2 Accent 4" w:uiPriority="64"/>
-    <w:lsdException w:name="Medium List 1 Accent 4" w:uiPriority="65"/>
-    <w:lsdException w:name="Medium List 2 Accent 4" w:uiPriority="66"/>
-    <w:lsdException w:name="Medium Grid 1 Accent 4" w:uiPriority="67"/>
-    <w:lsdException w:name="Medium Grid 2 Accent 4" w:uiPriority="68"/>
-    <w:lsdException w:name="Medium Grid 3 Accent 4" w:uiPriority="69"/>
-    <w:lsdException w:name="Dark List Accent 4" w:uiPriority="70"/>
-    <w:lsdException w:name="Colorful Shading Accent 4" w:uiPriority="71"/>
-    <w:lsdException w:name="Colorful List Accent 4" w:uiPriority="72"/>
-    <w:lsdException w:name="Colorful Grid Accent 4" w:uiPriority="73"/>
-    <w:lsdException w:name="Light Shading Accent 5" w:uiPriority="60"/>
-    <w:lsdException w:name="Light List Accent 5" w:uiPriority="61"/>
-    <w:lsdException w:name="Light Grid Accent 5" w:uiPriority="62"/>
-    <w:lsdException w:name="Medium Shading 1 Accent 5" w:uiPriority="63"/>
-    <w:lsdException w:name="Medium Shading 2 Accent 5" w:uiPriority="64"/>
-    <w:lsdException w:name="Medium List 1 Accent 5" w:uiPriority="65"/>
-    <w:lsdException w:name="Medium List 2 Accent 5" w:uiPriority="66"/>
-    <w:lsdException w:name="Medium Grid 1 Accent 5" w:uiPriority="67"/>
-    <w:lsdException w:name="Medium Grid 2 Accent 5" w:uiPriority="68"/>
-    <w:lsdException w:name="Medium Grid 3 Accent 5" w:uiPriority="69"/>
-    <w:lsdException w:name="Dark List Accent 5" w:uiPriority="70"/>
-    <w:lsdException w:name="Colorful Shading Accent 5" w:uiPriority="71"/>
-    <w:lsdException w:name="Colorful List Accent 5" w:uiPriority="72"/>
-    <w:lsdException w:name="Colorful Grid Accent 5" w:uiPriority="73"/>
-    <w:lsdException w:name="Light Shading Accent 6" w:uiPriority="60"/>
-    <w:lsdException w:name="Light List Accent 6" w:uiPriority="61"/>
-    <w:lsdException w:name="Light Grid Accent 6" w:uiPriority="62"/>
-    <w:lsdException w:name="Medium Shading 1 Accent 6" w:uiPriority="63"/>
-    <w:lsdException w:name="Medium Shading 2 Accent 6" w:uiPriority="64"/>
-    <w:lsdException w:name="Medium List 1 Accent 6" w:uiPriority="65"/>
-    <w:lsdException w:name="Medium List 2 Accent 6" w:uiPriority="66"/>
-    <w:lsdException w:name="Medium Grid 1 Accent 6" w:uiPriority="67"/>
-    <w:lsdException w:name="Medium Grid 2 Accent 6" w:uiPriority="68"/>
-    <w:lsdException w:name="Medium Grid 3 Accent 6" w:uiPriority="69"/>
-    <w:lsdException w:name="Dark List Accent 6" w:uiPriority="70"/>
-    <w:lsdException w:name="Colorful Shading Accent 6" w:uiPriority="71"/>
-    <w:lsdException w:name="Colorful List Accent 6" w:uiPriority="72"/>
-    <w:lsdException w:name="Colorful Grid Accent 6" w:uiPriority="73"/>
-    <w:lsdException w:name="Subtle Emphasis" w:uiPriority="19" w:qFormat="1"/>
-    <w:lsdException w:name="Intense Emphasis" w:uiPriority="21" w:qFormat="1"/>
-    <w:lsdException w:name="Subtle Reference" w:uiPriority="31" w:qFormat="1"/>
-    <w:lsdException w:name="Intense Reference" w:uiPriority="32" w:qFormat="1"/>
-    <w:lsdException w:name="Book Title" w:uiPriority="33" w:qFormat="1"/>
-    <w:lsdException w:name="Bibliography" w:semiHidden="1" w:uiPriority="37" w:unhideWhenUsed="1"/>
-    <w:lsdException w:name="TOC Heading" w:semiHidden="1" w:uiPriority="39" w:unhideWhenUsed="1" w:qFormat="1"/>
-    <w:lsdException w:name="Plain Table 1" w:uiPriority="41"/>
-    <w:lsdException w:name="Plain Table 2" w:uiPriority="42"/>
-    <w:lsdException w:name="Plain Table 3" w:uiPriority="43"/>
-    <w:lsdException w:name="Plain Table 4" w:uiPriority="44"/>
-    <w:lsdException w:name="Plain Table 5" w:uiPriority="45"/>
-    <w:lsdException w:name="Grid Table Light" w:uiPriority="40"/>
-    <w:lsdException w:name="Grid Table 1 Light" w:uiPriority="46"/>
-    <w:lsdException w:name="Grid Table 2" w:uiPriority="47"/>
-    <w:lsdException w:name="Grid Table 3" w:uiPriority="48"/>
-    <w:lsdException w:name="Grid Table 4" w:uiPriority="49"/>
-    <w:lsdException w:name="Grid Table 5 Dark" w:uiPriority="50"/>
-    <w:lsdException w:name="Grid Table 6 Colorful" w:uiPriority="51"/>
-    <w:lsdException w:name="Grid Table 7 Colorful" w:uiPriority="52"/>
-    <w:lsdException w:name="Grid Table 1 Light Accent 1" w:uiPriority="46"/>
-    <w:lsdException w:name="Grid Table 2 Accent 1" w:uiPriority="47"/>
-    <w:lsdException w:name="Grid Table 3 Accent 1" w:uiPriority="48"/>
-    <w:lsdException w:name="Grid Table 4 Accent 1" w:uiPriority="49"/>
-    <w:lsdException w:name="Grid Table 5 Dark Accent 1" w:uiPriority="50"/>
-    <w:lsdException w:name="Grid Table 6 Colorful Accent 1" w:uiPriority="51"/>
-    <w:lsdException w:name="Grid Table 7 Colorful Accent 1" w:uiPriority="52"/>
-    <w:lsdException w:name="Grid Table 1 Light Accent 2" w:uiPriority="46"/>
-    <w:lsdException w:name="Grid Table 2 Accent 2" w:uiPriority="47"/>
-    <w:lsdException w:name="Grid Table 3 Accent 2" w:uiPriority="48"/>
-    <w:lsdException w:name="Grid Table 4 Accent 2" w:uiPriority="49"/>
-    <w:lsdException w:name="Grid Table 5 Dark Accent 2" w:uiPriority="50"/>
-    <w:lsdException w:name="Grid Table 6 Colorful Accent 2" w:uiPriority="51"/>
-    <w:lsdException w:name="Grid Table 7 Colorful Accent 2" w:uiPriority="52"/>
-    <w:lsdException w:name="Grid Table 1 Light Accent 3" w:uiPriority="46"/>
-    <w:lsdException w:name="Grid Table 2 Accent 3" w:uiPriority="47"/>
-    <w:lsdException w:name="Grid Table 3 Accent 3" w:uiPriority="48"/>
-    <w:lsdException w:name="Grid Table 4 Accent 3" w:uiPriority="49"/>
-    <w:lsdException w:name="Grid Table 5 Dark Accent 3" w:uiPriority="50"/>
-    <w:lsdException w:name="Grid Table 6 Colorful Accent 3" w:uiPriority="51"/>
-    <w:lsdException w:name="Grid Table 7 Colorful Accent 3" w:uiPriority="52"/>
-    <w:lsdException w:name="Grid Table 1 Light Accent 4" w:uiPriority="46"/>
-    <w:lsdException w:name="Grid Table 2 Accent 4" w:uiPriority="47"/>
-    <w:lsdException w:name="Grid Table 3 Accent 4" w:uiPriority="48"/>
-    <w:lsdException w:name="Grid Table 4 Accent 4" w:uiPriority="49"/>
-    <w:lsdException w:name="Grid Table 5 Dark Accent 4" w:uiPriority="50"/>
-    <w:lsdException w:name="Grid Table 6 Colorful Accent 4" w:uiPriority="51"/>
-    <w:lsdException w:name="Grid Table 7 Colorful Accent 4" w:uiPriority="52"/>
-    <w:lsdException w:name="Grid Table 1 Light Accent 5" w:uiPriority="46"/>
-    <w:lsdException w:name="Grid Table 2 Accent 5" w:uiPriority="47"/>
-    <w:lsdException w:name="Grid Table 3 Accent 5" w:uiPriority="48"/>
-    <w:lsdException w:name="Grid Table 4 Accent 5" w:uiPriority="49"/>
-    <w:lsdException w:name="Grid Table 5 Dark Accent 5" w:uiPriority="50"/>
-    <w:lsdException w:name="Grid Table 6 Colorful Accent 5" w:uiPriority="51"/>
-    <w:lsdException w:name="Grid Table 7 Colorful Accent 5" w:uiPriority="52"/>
-    <w:lsdException w:name="Grid Table 1 Light Accent 6" w:uiPriority="46"/>
-    <w:lsdException w:name="Grid Table 2 Accent 6" w:uiPriority="47"/>
-    <w:lsdException w:name="Grid Table 3 Accent 6" w:uiPriority="48"/>
-    <w:lsdException w:name="Grid Table 4 Accent 6" w:uiPriority="49"/>
-    <w:lsdException w:name="Grid Table 5 Dark Accent 6" w:uiPriority="50"/>
-    <w:lsdException w:name="Grid Table 6 Colorful Accent 6" w:uiPriority="51"/>
-    <w:lsdException w:name="Grid Table 7 Colorful Accent 6" w:uiPriority="52"/>
-    <w:lsdException w:name="List Table 1 Light" w:uiPriority="46"/>
-    <w:lsdException w:name="List Table 2" w:uiPriority="47"/>
-    <w:lsdException w:name="List Table 3" w:uiPriority="48"/>
-    <w:lsdException w:name="List Table 4" w:uiPriority="49"/>
-    <w:lsdException w:name="List Table 5 Dark" w:uiPriority="50"/>
-    <w:lsdException w:name="List Table 6 Colorful" w:uiPriority="51"/>
-    <w:lsdException w:name="List Table 7 Colorful" w:uiPriority="52"/>
-    <w:lsdException w:name="List Table 1 Light Accent 1" w:uiPriority="46"/>
-    <w:lsdException w:name="List Table 2 Accent 1" w:uiPriority="47"/>
-    <w:lsdException w:name="List Table 3 Accent 1" w:uiPriority="48"/>
-    <w:lsdException w:name="List Table 4 Accent 1" w:uiPriority="49"/>
-    <w:lsdException w:name="List Table 5 Dark Accent 1" w:uiPriority="50"/>
-    <w:lsdException w:name="List Table 6 Colorful Accent 1" w:uiPriority="51"/>
-    <w:lsdException w:name="List Table 7 Colorful Accent 1" w:uiPriority="52"/>
-    <w:lsdException w:name="List Table 1 Light Accent 2" w:uiPriority="46"/>
-    <w:lsdException w:name="List Table 2 Accent 2" w:uiPriority="47"/>
-    <w:lsdException w:name="List Table 3 Accent 2" w:uiPriority="48"/>
-    <w:lsdException w:name="List Table 4 Accent 2" w:uiPriority="49"/>
-    <w:lsdException w:name="List Table 5 Dark Accent 2" w:uiPriority="50"/>
-    <w:lsdException w:name="List Table 6 Colorful Accent 2" w:uiPriority="51"/>
-    <w:lsdException w:name="List Table 7 Colorful Accent 2" w:uiPriority="52"/>
-    <w:lsdException w:name="List Table 1 Light Accent 3" w:uiPriority="46"/>
-    <w:lsdException w:name="List Table 2 Accent 3" w:uiPriority="47"/>
-    <w:lsdException w:name="List Table 3 Accent 3" w:uiPriority="48"/>
-    <w:lsdException w:name="List Table 4 Accent 3" w:uiPriority="49"/>
-    <w:lsdException w:name="List Table 5 Dark Accent 3" w:uiPriority="50"/>
-    <w:lsdException w:name="List Table 6 Colorful Accent 3" w:uiPriority="51"/>
-    <w:lsdException w:name="List Table 7 Colorful Accent 3" w:uiPriority="52"/>
-    <w:lsdException w:name="List Table 1 Light Accent 4" w:uiPriority="46"/>
-    <w:lsdException w:name="List Table 2 Accent 4" w:uiPriority="47"/>
-    <w:lsdException w:name="List Table 3 Accent 4" w:uiPriority="48"/>
-    <w:lsdException w:name="List Table 4 Accent 4" w:uiPriority="49"/>
-    <w:lsdException w:name="List Table 5 Dark Accent 4" w:uiPriority="50"/>
-    <w:lsdException w:name="List Table 6 Colorful Accent 4" w:uiPriority="51"/>
-    <w:lsdException w:name="List Table 7 Colorful Accent 4" w:uiPriority="52"/>
-    <w:lsdException w:name="List Table 1 Light Accent 5" w:uiPriority="46"/>
-    <w:lsdException w:name="List Table 2 Accent 5" w:uiPriority="47"/>
-    <w:lsdException w:name="List Table 3 Accent 5" w:uiPriority="48"/>
-    <w:lsdException w:name="List Table 4 Accent 5" w:uiPriority="49"/>
-    <w:lsdException w:name="List Table 5 Dark Accent 5" w:uiPriority="50"/>
-    <w:lsdException w:name="List Table 6 Colorful Accent 5" w:uiPriority="51"/>
-    <w:lsdException w:name="List Table 7 Colorful Accent 5" w:uiPriority="52"/>
-    <w:lsdException w:name="List Table 1 Light Accent 6" w:uiPriority="46"/>
-    <w:lsdException w:name="List Table 2 Accent 6" w:uiPriority="47"/>
-    <w:lsdException w:name="List Table 3 Accent 6" w:uiPriority="48"/>
-    <w:lsdException w:name="List Table 4 Accent 6" w:uiPriority="49"/>
-    <w:lsdException w:name="List Table 5 Dark Accent 6" w:uiPriority="50"/>
-    <w:lsdException w:name="List Table 6 Colorful Accent 6" w:uiPriority="51"/>
-    <w:lsdException w:name="List Table 7 Colorful Accent 6" w:uiPriority="52"/>
-  </w:latentStyles>
-  <w:style w:type="paragraph" w:default="1" w:styleId="Normal">
-    <w:name w:val="Normal"/>
-    <w:qFormat/>
-  </w:style>
-  <w:style w:type="character" w:default="1" w:styleId="DefaultParagraphFont">
-    <w:name w:val="Default Paragraph Font"/>
-    <w:uiPriority w:val="1"/>
-    <w:semiHidden/>
-    <w:unhideWhenUsed/>
-  </w:style>
-  <w:style w:type="table" w:default="1" w:styleId="TableNormal">
-    <w:name w:val="Normal Table"/>
-    <w:uiPriority w:val="99"/>
-    <w:semiHidden/>
-    <w:unhideWhenUsed/>
-    <w:tblPr>
-      <w:tblInd w:w="0" w:type="dxa"/>
-      <w:tblCellMar>
-        <w:top w:w="0" w:type="dxa"/>
-        <w:left w:w="108" w:type="dxa"/>
-        <w:bottom w:w="0" w:type="dxa"/>
-        <w:right w:w="108" w:type="dxa"/>
-      </w:tblCellMar>
-    </w:tblPr>
-  </w:style>
-  <w:style w:type="numbering" w:default="1" w:styleId="NoList">
-    <w:name w:val="No List"/>
-    <w:uiPriority w:val="99"/>
-    <w:semiHidden/>
-    <w:unhideWhenUsed/>
-  </w:style>
-  <w:style w:type="paragraph" w:customStyle="1" w:styleId="DFA548F203C045DD9E58FC1784D97EE7">
-    <w:name w:val="DFA548F203C045DD9E58FC1784D97EE7"/>
-    <w:rsid w:val="002E021C"/>
-  </w:style>
-  <w:style w:type="paragraph" w:customStyle="1" w:styleId="A0742BA6CADF46199CBF91AFAE6033DC">
-    <w:name w:val="A0742BA6CADF46199CBF91AFAE6033DC"/>
-    <w:rsid w:val="002E021C"/>
-  </w:style>
-  <w:style w:type="paragraph" w:customStyle="1" w:styleId="88E9457F0D3B4AB88B7803B54EE6C53F">
-    <w:name w:val="88E9457F0D3B4AB88B7803B54EE6C53F"/>
-    <w:rsid w:val="002E021C"/>
-  </w:style>
-  <w:style w:type="paragraph" w:customStyle="1" w:styleId="1778861DA0584990A3B8CDF79CA73EB5">
-    <w:name w:val="1778861DA0584990A3B8CDF79CA73EB5"/>
-    <w:rsid w:val="002E021C"/>
-  </w:style>
-  <w:style w:type="paragraph" w:customStyle="1" w:styleId="39DD1D85998A49E596A689CCA531CACB">
-    <w:name w:val="39DD1D85998A49E596A689CCA531CACB"/>
-    <w:rsid w:val="002E021C"/>
-  </w:style>
-  <w:style w:type="paragraph" w:customStyle="1" w:styleId="E64D4F738A4D4B6C8DFA57ED175D872B">
-    <w:name w:val="E64D4F738A4D4B6C8DFA57ED175D872B"/>
-    <w:rsid w:val="002E021C"/>
-  </w:style>
-</w:styles>
-</file>
-
-<file path=word/glossary/webSettings.xml><?xml version="1.0" encoding="utf-8"?>
-<w:webSettings xmlns:mc="http://schemas.openxmlformats.org/markup-compatibility/2006" xmlns:r="http://schemas.openxmlformats.org/officeDocument/2006/relationships" xmlns:w="http://schemas.openxmlformats.org/wordprocessingml/2006/main" xmlns:w14="http://schemas.microsoft.com/office/word/2010/wordml" xmlns:w15="http://schemas.microsoft.com/office/word/2012/wordml" xmlns:w16se="http://schemas.microsoft.com/office/word/2015/wordml/symex" mc:Ignorable="w14 w15 w16se">
-  <w:optimizeForBrowser/>
-  <w:allowPNG/>
-</w:webSettings>
-</file>
-
 <file path=word/theme/theme1.xml><?xml version="1.0" encoding="utf-8"?>
 <a:theme xmlns:a="http://schemas.openxmlformats.org/drawingml/2006/main" name="Office Theme">
   <a:themeElements>
@@ -47043,7 +46495,7 @@
 </file>
 
 <file path=customXml/itemProps2.xml><?xml version="1.0" encoding="utf-8"?>
-<ds:datastoreItem xmlns:ds="http://schemas.openxmlformats.org/officeDocument/2006/customXml" ds:itemID="{76E520BB-7B82-44B6-A473-A629E203356F}">
+<ds:datastoreItem xmlns:ds="http://schemas.openxmlformats.org/officeDocument/2006/customXml" ds:itemID="{81ABE90F-9896-41A2-88E5-D03D35840FCF}">
   <ds:schemaRefs>
     <ds:schemaRef ds:uri="http://schemas.openxmlformats.org/officeDocument/2006/bibliography"/>
   </ds:schemaRefs>

</xml_diff>